<commit_message>
Updated report files for clarity
</commit_message>
<xml_diff>
--- a/report.docx
+++ b/report.docx
@@ -5,106 +5,130 @@
     <w:p>
       <w:bookmarkStart w:id="0" w:name="_Hlk532313998"/>
       <w:r>
-        <w:t xml:space="preserve">Authors: Zhenguo Mo and </w:t>
-      </w:r>
-      <w:proofErr w:type="spellStart"/>
-      <w:r>
-        <w:t>Efe</w:t>
-      </w:r>
-      <w:proofErr w:type="spellEnd"/>
-      <w:r>
+        <w:t>Authors: Zhenguo Mo and Efe Saatci</w:t>
+      </w:r>
+      <w:r>
+        <w:br/>
+        <w:t>EECS 349 Machine Learning Final Project Report</w:t>
+      </w:r>
+    </w:p>
+    <w:p>
+      <w:pPr>
+        <w:pStyle w:val="Heading1"/>
+        <w:rPr>
+          <w:rFonts w:ascii="Times New Roman" w:hAnsi="Times New Roman" w:cs="Times New Roman"/>
+        </w:rPr>
+      </w:pPr>
+      <w:r>
+        <w:rPr>
+          <w:rFonts w:ascii="Times New Roman" w:hAnsi="Times New Roman" w:cs="Times New Roman"/>
+        </w:rPr>
+        <w:t>Task</w:t>
+      </w:r>
+    </w:p>
+    <w:p>
+      <w:pPr>
+        <w:rPr>
+          <w:rFonts w:ascii="Times New Roman" w:hAnsi="Times New Roman" w:cs="Times New Roman"/>
+        </w:rPr>
+      </w:pPr>
+      <w:r>
+        <w:rPr>
+          <w:rFonts w:ascii="Times New Roman" w:hAnsi="Times New Roman" w:cs="Times New Roman"/>
+        </w:rPr>
+        <w:t>Our task is to determine whether there is a</w:t>
+      </w:r>
+      <w:r>
+        <w:rPr>
+          <w:rFonts w:ascii="Times New Roman" w:hAnsi="Times New Roman" w:cs="Times New Roman"/>
+        </w:rPr>
+        <w:t xml:space="preserve">n abnormality </w:t>
+      </w:r>
+      <w:r>
+        <w:rPr>
+          <w:rFonts w:ascii="Times New Roman" w:hAnsi="Times New Roman" w:cs="Times New Roman"/>
+        </w:rPr>
+        <w:t xml:space="preserve">when given a study (anywhere from </w:t>
+      </w:r>
+      <w:r>
+        <w:rPr>
+          <w:rFonts w:ascii="Times New Roman" w:hAnsi="Times New Roman" w:cs="Times New Roman"/>
+          <w:i/>
+        </w:rPr>
+        <w:t>1-n</w:t>
+      </w:r>
+      <w:r>
+        <w:rPr>
+          <w:rFonts w:ascii="Times New Roman" w:hAnsi="Times New Roman" w:cs="Times New Roman"/>
+        </w:rPr>
+        <w:t xml:space="preserve"> x-ray images of a body part)</w:t>
+      </w:r>
+      <w:r>
+        <w:rPr>
+          <w:rFonts w:ascii="Times New Roman" w:hAnsi="Times New Roman" w:cs="Times New Roman"/>
+        </w:rPr>
+        <w:t xml:space="preserve">. </w:t>
+      </w:r>
+      <w:r>
+        <w:rPr>
+          <w:rFonts w:ascii="Times New Roman" w:hAnsi="Times New Roman" w:cs="Times New Roman"/>
+        </w:rPr>
+        <w:t>Our</w:t>
+      </w:r>
+      <w:r>
+        <w:rPr>
+          <w:rFonts w:ascii="Times New Roman" w:hAnsi="Times New Roman" w:cs="Times New Roman"/>
+        </w:rPr>
+        <w:t xml:space="preserve"> simple </w:t>
+      </w:r>
+      <w:r>
+        <w:rPr>
+          <w:rFonts w:ascii="Times New Roman" w:hAnsi="Times New Roman" w:cs="Times New Roman"/>
+        </w:rPr>
+        <w:t xml:space="preserve">and naïve </w:t>
+      </w:r>
+      <w:r>
+        <w:rPr>
+          <w:rFonts w:ascii="Times New Roman" w:hAnsi="Times New Roman" w:cs="Times New Roman"/>
+        </w:rPr>
+        <w:t xml:space="preserve">approach to this </w:t>
+      </w:r>
+      <w:r>
+        <w:rPr>
+          <w:rFonts w:ascii="Times New Roman" w:hAnsi="Times New Roman" w:cs="Times New Roman"/>
+        </w:rPr>
+        <w:t>task is</w:t>
+      </w:r>
+      <w:r>
+        <w:rPr>
+          <w:rFonts w:ascii="Times New Roman" w:hAnsi="Times New Roman" w:cs="Times New Roman"/>
+        </w:rPr>
+        <w:t xml:space="preserve"> to create a convolutional neural net classifier that determines whether an image has a fracture and set the answer to be if the classifier determined if there was any image with a fracture.</w:t>
+      </w:r>
+      <w:r>
+        <w:rPr>
+          <w:rFonts w:ascii="Times New Roman" w:hAnsi="Times New Roman" w:cs="Times New Roman"/>
+        </w:rPr>
         <w:t xml:space="preserve"> </w:t>
       </w:r>
-      <w:proofErr w:type="spellStart"/>
-      <w:r>
-        <w:t>Saatci</w:t>
-      </w:r>
-      <w:proofErr w:type="spellEnd"/>
-      <w:r>
-        <w:br/>
-        <w:t>EECS 349 Machine Learning Final Project Report</w:t>
-      </w:r>
-    </w:p>
-    <w:p>
-      <w:pPr>
-        <w:pStyle w:val="Heading1"/>
-        <w:rPr>
-          <w:rFonts w:ascii="Times New Roman" w:hAnsi="Times New Roman" w:cs="Times New Roman"/>
-        </w:rPr>
-      </w:pPr>
-      <w:r>
-        <w:rPr>
-          <w:rFonts w:ascii="Times New Roman" w:hAnsi="Times New Roman" w:cs="Times New Roman"/>
-        </w:rPr>
-        <w:t>Task</w:t>
-      </w:r>
-    </w:p>
-    <w:p>
-      <w:pPr>
-        <w:rPr>
-          <w:rFonts w:ascii="Times New Roman" w:hAnsi="Times New Roman" w:cs="Times New Roman"/>
-        </w:rPr>
-      </w:pPr>
-      <w:r>
-        <w:rPr>
-          <w:rFonts w:ascii="Times New Roman" w:hAnsi="Times New Roman" w:cs="Times New Roman"/>
-        </w:rPr>
-        <w:t xml:space="preserve">Our task is to determine whether there is a fracture when given a study (anywhere from </w:t>
-      </w:r>
-      <w:r>
-        <w:rPr>
-          <w:rFonts w:ascii="Times New Roman" w:hAnsi="Times New Roman" w:cs="Times New Roman"/>
-          <w:i/>
-        </w:rPr>
-        <w:t>1-n</w:t>
-      </w:r>
-      <w:r>
-        <w:rPr>
-          <w:rFonts w:ascii="Times New Roman" w:hAnsi="Times New Roman" w:cs="Times New Roman"/>
-        </w:rPr>
-        <w:t xml:space="preserve"> x-ray images of a body part)</w:t>
-      </w:r>
-      <w:r>
-        <w:rPr>
-          <w:rFonts w:ascii="Times New Roman" w:hAnsi="Times New Roman" w:cs="Times New Roman"/>
-        </w:rPr>
-        <w:t xml:space="preserve">. </w:t>
-      </w:r>
-      <w:r>
-        <w:rPr>
-          <w:rFonts w:ascii="Times New Roman" w:hAnsi="Times New Roman" w:cs="Times New Roman"/>
-        </w:rPr>
-        <w:t>Our</w:t>
-      </w:r>
-      <w:r>
-        <w:rPr>
-          <w:rFonts w:ascii="Times New Roman" w:hAnsi="Times New Roman" w:cs="Times New Roman"/>
-        </w:rPr>
-        <w:t xml:space="preserve"> simple </w:t>
-      </w:r>
-      <w:r>
-        <w:rPr>
-          <w:rFonts w:ascii="Times New Roman" w:hAnsi="Times New Roman" w:cs="Times New Roman"/>
-        </w:rPr>
-        <w:t xml:space="preserve">and naïve </w:t>
-      </w:r>
-      <w:r>
-        <w:rPr>
-          <w:rFonts w:ascii="Times New Roman" w:hAnsi="Times New Roman" w:cs="Times New Roman"/>
-        </w:rPr>
-        <w:t xml:space="preserve">approach to this </w:t>
-      </w:r>
-      <w:r>
-        <w:rPr>
-          <w:rFonts w:ascii="Times New Roman" w:hAnsi="Times New Roman" w:cs="Times New Roman"/>
-        </w:rPr>
-        <w:t>task is</w:t>
-      </w:r>
-      <w:r>
-        <w:rPr>
-          <w:rFonts w:ascii="Times New Roman" w:hAnsi="Times New Roman" w:cs="Times New Roman"/>
-        </w:rPr>
-        <w:t xml:space="preserve"> to create a convolutional neural net classifier that determines whether an image has a fracture and set the answer to be if the classifier determined if there was any image with a fracture.</w:t>
+    </w:p>
+    <w:p>
+      <w:pPr>
+        <w:rPr>
+          <w:rFonts w:ascii="Times New Roman" w:hAnsi="Times New Roman" w:cs="Times New Roman"/>
+        </w:rPr>
+      </w:pPr>
+      <w:r>
+        <w:rPr>
+          <w:rFonts w:ascii="Times New Roman" w:hAnsi="Times New Roman" w:cs="Times New Roman"/>
+        </w:rPr>
+        <w:t>To minimize the complexity (and memory requirements) of the task, for this final project we have limited the scope to be determining whether an</w:t>
+      </w:r>
+      <w:r>
+        <w:rPr>
+          <w:rFonts w:ascii="Times New Roman" w:hAnsi="Times New Roman" w:cs="Times New Roman"/>
+        </w:rPr>
+        <w:t xml:space="preserve"> x-ray of a shoulder</w:t>
       </w:r>
       <w:r>
         <w:rPr>
@@ -112,30 +136,17 @@
         </w:rPr>
         <w:t xml:space="preserve"> </w:t>
       </w:r>
-    </w:p>
-    <w:p>
-      <w:pPr>
-        <w:rPr>
-          <w:rFonts w:ascii="Times New Roman" w:hAnsi="Times New Roman" w:cs="Times New Roman"/>
-        </w:rPr>
-      </w:pPr>
-      <w:r>
-        <w:rPr>
-          <w:rFonts w:ascii="Times New Roman" w:hAnsi="Times New Roman" w:cs="Times New Roman"/>
-        </w:rPr>
-        <w:t>To minimize the complexity (and memory requirements) of the task, for this final project we have limited the scope to be determining whether an</w:t>
-      </w:r>
-      <w:r>
-        <w:rPr>
-          <w:rFonts w:ascii="Times New Roman" w:hAnsi="Times New Roman" w:cs="Times New Roman"/>
-        </w:rPr>
-        <w:t xml:space="preserve"> x-ray of a shoulder</w:t>
-      </w:r>
-      <w:r>
-        <w:rPr>
-          <w:rFonts w:ascii="Times New Roman" w:hAnsi="Times New Roman" w:cs="Times New Roman"/>
-        </w:rPr>
-        <w:t xml:space="preserve"> has a fracture.</w:t>
+      <w:r>
+        <w:rPr>
+          <w:rFonts w:ascii="Times New Roman" w:hAnsi="Times New Roman" w:cs="Times New Roman"/>
+        </w:rPr>
+        <w:t>is abnormal</w:t>
+      </w:r>
+      <w:r>
+        <w:rPr>
+          <w:rFonts w:ascii="Times New Roman" w:hAnsi="Times New Roman" w:cs="Times New Roman"/>
+        </w:rPr>
+        <w:t>.</w:t>
       </w:r>
     </w:p>
     <w:p>
@@ -562,7 +573,19 @@
         <w:rPr>
           <w:rFonts w:ascii="Times New Roman" w:hAnsi="Times New Roman" w:cs="Times New Roman"/>
         </w:rPr>
-        <w:t xml:space="preserve">. This is not enough data to train </w:t>
+        <w:t xml:space="preserve">. This is not </w:t>
+      </w:r>
+      <w:r>
+        <w:rPr>
+          <w:rFonts w:ascii="Times New Roman" w:hAnsi="Times New Roman" w:cs="Times New Roman"/>
+        </w:rPr>
+        <w:t xml:space="preserve">necessarily </w:t>
+      </w:r>
+      <w:r>
+        <w:rPr>
+          <w:rFonts w:ascii="Times New Roman" w:hAnsi="Times New Roman" w:cs="Times New Roman"/>
+        </w:rPr>
+        <w:t xml:space="preserve">enough data to train </w:t>
       </w:r>
       <w:r>
         <w:rPr>
@@ -625,35 +648,13 @@
         <w:rPr>
           <w:rFonts w:ascii="Times New Roman" w:hAnsi="Times New Roman" w:cs="Times New Roman"/>
         </w:rPr>
-        <w:t xml:space="preserve">In this project, we used </w:t>
-      </w:r>
-      <w:proofErr w:type="spellStart"/>
-      <w:r>
-        <w:rPr>
-          <w:rFonts w:ascii="Times New Roman" w:hAnsi="Times New Roman" w:cs="Times New Roman"/>
-        </w:rPr>
-        <w:t>Keras</w:t>
-      </w:r>
-      <w:proofErr w:type="spellEnd"/>
-      <w:r>
-        <w:rPr>
-          <w:rFonts w:ascii="Times New Roman" w:hAnsi="Times New Roman" w:cs="Times New Roman"/>
-        </w:rPr>
-        <w:t xml:space="preserve"> with a TensorFlow backend. </w:t>
-      </w:r>
-      <w:proofErr w:type="spellStart"/>
-      <w:r>
-        <w:rPr>
-          <w:rFonts w:ascii="Times New Roman" w:hAnsi="Times New Roman" w:cs="Times New Roman"/>
-        </w:rPr>
-        <w:t>Keras</w:t>
-      </w:r>
-      <w:proofErr w:type="spellEnd"/>
-      <w:r>
-        <w:rPr>
-          <w:rFonts w:ascii="Times New Roman" w:hAnsi="Times New Roman" w:cs="Times New Roman"/>
-        </w:rPr>
-        <w:t xml:space="preserve"> was </w:t>
+        <w:t xml:space="preserve">In this project, we used Keras with a TensorFlow backend. </w:t>
+      </w:r>
+      <w:r>
+        <w:rPr>
+          <w:rFonts w:ascii="Times New Roman" w:hAnsi="Times New Roman" w:cs="Times New Roman"/>
+        </w:rPr>
+        <w:t xml:space="preserve">Keras was </w:t>
       </w:r>
       <w:r>
         <w:rPr>
@@ -1003,35 +1004,7 @@
         <w:rPr>
           <w:rFonts w:ascii="Times New Roman" w:hAnsi="Times New Roman" w:cs="Times New Roman"/>
         </w:rPr>
-        <w:t>the number of files in a directory is: var=$(ls -</w:t>
-      </w:r>
-      <w:proofErr w:type="spellStart"/>
-      <w:r>
-        <w:rPr>
-          <w:rFonts w:ascii="Times New Roman" w:hAnsi="Times New Roman" w:cs="Times New Roman"/>
-        </w:rPr>
-        <w:t>training_set</w:t>
-      </w:r>
-      <w:proofErr w:type="spellEnd"/>
-      <w:r>
-        <w:rPr>
-          <w:rFonts w:ascii="Times New Roman" w:hAnsi="Times New Roman" w:cs="Times New Roman"/>
-        </w:rPr>
-        <w:t xml:space="preserve"> | </w:t>
-      </w:r>
-      <w:proofErr w:type="spellStart"/>
-      <w:r>
-        <w:rPr>
-          <w:rFonts w:ascii="Times New Roman" w:hAnsi="Times New Roman" w:cs="Times New Roman"/>
-        </w:rPr>
-        <w:t>wc</w:t>
-      </w:r>
-      <w:proofErr w:type="spellEnd"/>
-      <w:r>
-        <w:rPr>
-          <w:rFonts w:ascii="Times New Roman" w:hAnsi="Times New Roman" w:cs="Times New Roman"/>
-        </w:rPr>
-        <w:t xml:space="preserve"> -l)</w:t>
+        <w:t>the number of files in a directory is: var=$(ls -training_set | wc -l)</w:t>
       </w:r>
     </w:p>
     <w:p>
@@ -1273,6 +1246,12 @@
           <w:rFonts w:ascii="Times New Roman" w:hAnsi="Times New Roman" w:cs="Times New Roman"/>
         </w:rPr>
         <w:t xml:space="preserve"> Since this is the first net we tested, we expected the learning curve to be a bit poor.</w:t>
+      </w:r>
+      <w:r>
+        <w:rPr>
+          <w:rFonts w:ascii="Times New Roman" w:hAnsi="Times New Roman" w:cs="Times New Roman"/>
+        </w:rPr>
+        <w:t xml:space="preserve"> Since we also reduced the dimensions to ‘manageable’ sizes given the RAM and CPU time, we could not expect anything excellent given our constraints.</w:t>
       </w:r>
     </w:p>
     <w:p>
@@ -3157,14 +3136,27 @@
       <w:r>
         <w:t xml:space="preserve">Figure </w:t>
       </w:r>
-      <w:fldSimple w:instr=" SEQ Figure \* ARABIC ">
-        <w:r>
-          <w:rPr>
-            <w:noProof/>
-          </w:rPr>
-          <w:t>6</w:t>
-        </w:r>
-      </w:fldSimple>
+      <w:r>
+        <w:fldChar w:fldCharType="begin"/>
+      </w:r>
+      <w:r>
+        <w:instrText xml:space="preserve"> SEQ Figure \* ARABIC </w:instrText>
+      </w:r>
+      <w:r>
+        <w:fldChar w:fldCharType="separate"/>
+      </w:r>
+      <w:r>
+        <w:rPr>
+          <w:noProof/>
+        </w:rPr>
+        <w:t>6</w:t>
+      </w:r>
+      <w:r>
+        <w:rPr>
+          <w:noProof/>
+        </w:rPr>
+        <w:fldChar w:fldCharType="end"/>
+      </w:r>
       <w:r>
         <w:t>: Three Convolutional Layers Validation Loss.</w:t>
       </w:r>
@@ -3731,14 +3723,27 @@
       <w:r>
         <w:t xml:space="preserve">Figure </w:t>
       </w:r>
-      <w:fldSimple w:instr=" SEQ Figure \* ARABIC ">
-        <w:r>
-          <w:rPr>
-            <w:noProof/>
-          </w:rPr>
-          <w:t>7</w:t>
-        </w:r>
-      </w:fldSimple>
+      <w:r>
+        <w:fldChar w:fldCharType="begin"/>
+      </w:r>
+      <w:r>
+        <w:instrText xml:space="preserve"> SEQ Figure \* ARABIC </w:instrText>
+      </w:r>
+      <w:r>
+        <w:fldChar w:fldCharType="separate"/>
+      </w:r>
+      <w:r>
+        <w:rPr>
+          <w:noProof/>
+        </w:rPr>
+        <w:t>7</w:t>
+      </w:r>
+      <w:r>
+        <w:rPr>
+          <w:noProof/>
+        </w:rPr>
+        <w:fldChar w:fldCharType="end"/>
+      </w:r>
       <w:r>
         <w:t>: 3-ConvLayer CNN vs 5-ConvLayer CNN training accuracy</w:t>
       </w:r>
@@ -4146,14 +4151,27 @@
       <w:r>
         <w:t xml:space="preserve">Figure </w:t>
       </w:r>
-      <w:fldSimple w:instr=" SEQ Figure \* ARABIC ">
-        <w:r>
-          <w:rPr>
-            <w:noProof/>
-          </w:rPr>
-          <w:t>8</w:t>
-        </w:r>
-      </w:fldSimple>
+      <w:r>
+        <w:fldChar w:fldCharType="begin"/>
+      </w:r>
+      <w:r>
+        <w:instrText xml:space="preserve"> SEQ Figure \* ARABIC </w:instrText>
+      </w:r>
+      <w:r>
+        <w:fldChar w:fldCharType="separate"/>
+      </w:r>
+      <w:r>
+        <w:rPr>
+          <w:noProof/>
+        </w:rPr>
+        <w:t>8</w:t>
+      </w:r>
+      <w:r>
+        <w:rPr>
+          <w:noProof/>
+        </w:rPr>
+        <w:fldChar w:fldCharType="end"/>
+      </w:r>
       <w:r>
         <w:t>: 3-ConvLayer CNN vs 5-ConvLayer CNN validation loss</w:t>
       </w:r>
@@ -4164,8 +4182,6 @@
           <w:rFonts w:ascii="Times New Roman" w:hAnsi="Times New Roman" w:cs="Times New Roman"/>
         </w:rPr>
       </w:pPr>
-      <w:bookmarkStart w:id="1" w:name="_GoBack"/>
-      <w:bookmarkEnd w:id="1"/>
       <w:r>
         <w:rPr>
           <w:rFonts w:ascii="Times New Roman" w:hAnsi="Times New Roman" w:cs="Times New Roman"/>
@@ -4641,7 +4657,13 @@
         <w:rPr>
           <w:rFonts w:ascii="Times New Roman" w:hAnsi="Times New Roman" w:cs="Times New Roman"/>
         </w:rPr>
-        <w:t>A suggestion would be to include the entire dataset into the training. This would take much more time to train, but it would be helpful in determining useful features of a fracture, as fractures are independent of location.</w:t>
+        <w:t xml:space="preserve">A suggestion would be to include the entire dataset into the training. This would take much more time to train, but it would be helpful in determining useful features of </w:t>
+      </w:r>
+      <w:r>
+        <w:rPr>
+          <w:rFonts w:ascii="Times New Roman" w:hAnsi="Times New Roman" w:cs="Times New Roman"/>
+        </w:rPr>
+        <w:t>an abnormal study.</w:t>
       </w:r>
       <w:r>
         <w:rPr>
@@ -4941,28 +4963,12 @@
           <w:rFonts w:ascii="Times New Roman" w:hAnsi="Times New Roman" w:cs="Times New Roman"/>
         </w:rPr>
       </w:pPr>
-      <w:proofErr w:type="spellStart"/>
-      <w:r>
-        <w:rPr>
-          <w:rFonts w:ascii="Times New Roman" w:hAnsi="Times New Roman" w:cs="Times New Roman"/>
-        </w:rPr>
-        <w:t>Efe</w:t>
-      </w:r>
-      <w:proofErr w:type="spellEnd"/>
-      <w:r>
-        <w:rPr>
-          <w:rFonts w:ascii="Times New Roman" w:hAnsi="Times New Roman" w:cs="Times New Roman"/>
-        </w:rPr>
-        <w:t xml:space="preserve"> </w:t>
-      </w:r>
-      <w:proofErr w:type="spellStart"/>
-      <w:r>
-        <w:rPr>
-          <w:rFonts w:ascii="Times New Roman" w:hAnsi="Times New Roman" w:cs="Times New Roman"/>
-        </w:rPr>
-        <w:t>Saatci</w:t>
-      </w:r>
-      <w:proofErr w:type="spellEnd"/>
+      <w:r>
+        <w:rPr>
+          <w:rFonts w:ascii="Times New Roman" w:hAnsi="Times New Roman" w:cs="Times New Roman"/>
+        </w:rPr>
+        <w:t>Efe Saatci</w:t>
+      </w:r>
     </w:p>
     <w:p>
       <w:pPr>
@@ -5063,694 +5069,166 @@
         <w:spacing w:line="240" w:lineRule="auto"/>
       </w:pPr>
       <w:r>
-        <w:t xml:space="preserve">from </w:t>
-      </w:r>
-      <w:proofErr w:type="spellStart"/>
-      <w:r>
-        <w:t>keras.models</w:t>
-      </w:r>
-      <w:proofErr w:type="spellEnd"/>
-      <w:r>
-        <w:t xml:space="preserve"> import Sequential</w:t>
-      </w:r>
-      <w:r>
-        <w:br/>
-      </w:r>
-      <w:r>
-        <w:t xml:space="preserve">from </w:t>
-      </w:r>
-      <w:proofErr w:type="spellStart"/>
-      <w:r>
-        <w:t>keras.layers</w:t>
-      </w:r>
-      <w:proofErr w:type="spellEnd"/>
-      <w:r>
-        <w:t xml:space="preserve"> import Conv2D, MaxPooling2D, Flatten, Dense, Dropout, </w:t>
-      </w:r>
-      <w:proofErr w:type="spellStart"/>
-      <w:r>
-        <w:t>BatchNormalization</w:t>
-      </w:r>
-      <w:proofErr w:type="spellEnd"/>
-      <w:r>
-        <w:t>, Activation, AveragePooling2D</w:t>
-      </w:r>
-      <w:r>
-        <w:br/>
-      </w:r>
-      <w:r>
-        <w:t xml:space="preserve">from </w:t>
-      </w:r>
-      <w:proofErr w:type="spellStart"/>
-      <w:r>
-        <w:t>keras.preprocessing.image</w:t>
-      </w:r>
-      <w:proofErr w:type="spellEnd"/>
-      <w:r>
-        <w:t xml:space="preserve"> import </w:t>
-      </w:r>
-      <w:proofErr w:type="spellStart"/>
-      <w:r>
-        <w:t>ImageDataGenerator</w:t>
-      </w:r>
-      <w:proofErr w:type="spellEnd"/>
-      <w:r>
-        <w:br/>
-      </w:r>
-      <w:r>
-        <w:t xml:space="preserve">import </w:t>
-      </w:r>
-      <w:proofErr w:type="spellStart"/>
-      <w:r>
-        <w:t>numpy</w:t>
-      </w:r>
-      <w:proofErr w:type="spellEnd"/>
-      <w:r>
-        <w:t xml:space="preserve"> as np</w:t>
-      </w:r>
-      <w:r>
-        <w:br/>
-      </w:r>
-      <w:r>
-        <w:t xml:space="preserve">from </w:t>
-      </w:r>
-      <w:proofErr w:type="spellStart"/>
-      <w:r>
-        <w:t>keras.preprocessing</w:t>
-      </w:r>
-      <w:proofErr w:type="spellEnd"/>
-      <w:r>
-        <w:t xml:space="preserve"> import image</w:t>
-      </w:r>
-      <w:r>
-        <w:br/>
-      </w:r>
-      <w:r>
-        <w:t xml:space="preserve">from </w:t>
-      </w:r>
-      <w:proofErr w:type="spellStart"/>
-      <w:r>
-        <w:t>keras.backend</w:t>
-      </w:r>
-      <w:proofErr w:type="spellEnd"/>
-      <w:r>
-        <w:t xml:space="preserve"> import </w:t>
-      </w:r>
-      <w:proofErr w:type="spellStart"/>
-      <w:r>
-        <w:t>tf</w:t>
-      </w:r>
-      <w:proofErr w:type="spellEnd"/>
-      <w:r>
-        <w:t xml:space="preserve"> as </w:t>
-      </w:r>
-      <w:proofErr w:type="spellStart"/>
-      <w:r>
-        <w:t>ktf</w:t>
-      </w:r>
-      <w:proofErr w:type="spellEnd"/>
-      <w:r>
-        <w:br/>
-      </w:r>
-      <w:r>
+        <w:t>from keras.models import Sequential</w:t>
+      </w:r>
+      <w:r>
+        <w:br/>
+        <w:t>from keras.layers import Conv2D, MaxPooling2D, Flatten, Dense, Dropout, BatchNormalization, Activation, AveragePooling2D</w:t>
+      </w:r>
+      <w:r>
+        <w:br/>
+        <w:t>from keras.preprocessing.image import ImageDataGenerator</w:t>
+      </w:r>
+      <w:r>
+        <w:br/>
+        <w:t>import numpy as np</w:t>
+      </w:r>
+      <w:r>
+        <w:br/>
+        <w:t>from keras.preprocessing import image</w:t>
+      </w:r>
+      <w:r>
+        <w:br/>
+        <w:t>from keras.backend import tf as ktf</w:t>
+      </w:r>
+      <w:r>
+        <w:br/>
         <w:t>from time import time</w:t>
       </w:r>
       <w:r>
         <w:br/>
-      </w:r>
-      <w:r>
-        <w:t xml:space="preserve">from </w:t>
-      </w:r>
-      <w:proofErr w:type="spellStart"/>
-      <w:r>
-        <w:t>keras.callbacks</w:t>
-      </w:r>
-      <w:proofErr w:type="spellEnd"/>
-      <w:r>
-        <w:t xml:space="preserve"> import </w:t>
-      </w:r>
-      <w:proofErr w:type="spellStart"/>
-      <w:r>
-        <w:t>TensorBoard</w:t>
-      </w:r>
-      <w:proofErr w:type="spellEnd"/>
-      <w:r>
-        <w:br/>
-      </w:r>
-      <w:r>
-        <w:t xml:space="preserve">import </w:t>
-      </w:r>
-      <w:proofErr w:type="spellStart"/>
-      <w:r>
-        <w:t>os</w:t>
-      </w:r>
-      <w:proofErr w:type="spellEnd"/>
+        <w:t>from keras.callbacks import TensorBoard</w:t>
+      </w:r>
+      <w:r>
+        <w:br/>
+        <w:t>import os</w:t>
+      </w:r>
     </w:p>
     <w:p>
       <w:pPr>
         <w:spacing w:line="240" w:lineRule="auto"/>
       </w:pPr>
       <w:r>
-        <w:t xml:space="preserve">def </w:t>
-      </w:r>
-      <w:proofErr w:type="spellStart"/>
-      <w:r>
-        <w:t>create_model</w:t>
-      </w:r>
-      <w:proofErr w:type="spellEnd"/>
-      <w:r>
-        <w:t>():</w:t>
-      </w:r>
-      <w:r>
-        <w:br/>
-      </w:r>
-      <w:r>
+        <w:t>def create_model():</w:t>
+      </w:r>
+      <w:r>
+        <w:br/>
         <w:t xml:space="preserve">    # initializing sequence of layers</w:t>
       </w:r>
       <w:r>
         <w:br/>
-      </w:r>
-      <w:r>
         <w:t xml:space="preserve">    classifier = Sequential()</w:t>
       </w:r>
       <w:r>
         <w:br/>
-      </w:r>
-      <w:r>
         <w:t xml:space="preserve">    # Convolutional and Pool Layers</w:t>
       </w:r>
       <w:r>
         <w:br/>
-      </w:r>
-      <w:r>
-        <w:t xml:space="preserve">    # output width of a convolution layer is (W - Kw + 2P)/</w:t>
-      </w:r>
-      <w:proofErr w:type="spellStart"/>
-      <w:r>
-        <w:t>Sw</w:t>
-      </w:r>
-      <w:proofErr w:type="spellEnd"/>
-      <w:r>
-        <w:t xml:space="preserve"> + 1, where W is width, Kw is kernel width, P is padding, and </w:t>
-      </w:r>
-      <w:proofErr w:type="spellStart"/>
-      <w:r>
-        <w:t>Sw</w:t>
-      </w:r>
-      <w:proofErr w:type="spellEnd"/>
-      <w:r>
-        <w:t xml:space="preserve"> is stride width</w:t>
-      </w:r>
-      <w:r>
-        <w:br/>
-      </w:r>
-      <w:r>
-        <w:t xml:space="preserve">    # output height of a convolution layer is (H -</w:t>
-      </w:r>
-      <w:proofErr w:type="spellStart"/>
-      <w:r>
-        <w:t>Kh</w:t>
-      </w:r>
-      <w:proofErr w:type="spellEnd"/>
-      <w:r>
-        <w:t xml:space="preserve"> + 2P)/</w:t>
-      </w:r>
-      <w:proofErr w:type="spellStart"/>
-      <w:r>
-        <w:t>Sh</w:t>
-      </w:r>
-      <w:proofErr w:type="spellEnd"/>
-      <w:r>
-        <w:t xml:space="preserve"> + 1 where </w:t>
-      </w:r>
-      <w:proofErr w:type="spellStart"/>
-      <w:r>
-        <w:t>H is</w:t>
-      </w:r>
-      <w:proofErr w:type="spellEnd"/>
-      <w:r>
-        <w:t xml:space="preserve"> height, Kw is kernel height, P is padding, and </w:t>
-      </w:r>
-      <w:proofErr w:type="spellStart"/>
-      <w:r>
-        <w:t>Sh</w:t>
-      </w:r>
-      <w:proofErr w:type="spellEnd"/>
-      <w:r>
-        <w:t xml:space="preserve"> is stride height</w:t>
-      </w:r>
-      <w:r>
-        <w:br/>
-      </w:r>
-      <w:r>
+        <w:t xml:space="preserve">    # output width of a convolution layer is (W - Kw + 2P)/Sw + 1, where W is width, Kw is kernel width, P is padding, and Sw is stride width</w:t>
+      </w:r>
+      <w:r>
+        <w:br/>
+        <w:t xml:space="preserve">    # output height of a convolution layer is (H -Kh + 2P)/Sh + 1 where H is height, Kw is kernel height, P is padding, and Sh is stride height</w:t>
+      </w:r>
+      <w:r>
+        <w:br/>
         <w:t xml:space="preserve">    # Note, a size can be smaller than the expected input. The default is valid padding, where only the valid part of the image is used.</w:t>
       </w:r>
       <w:r>
         <w:br/>
-      </w:r>
-      <w:r>
-        <w:t xml:space="preserve">    </w:t>
-      </w:r>
-      <w:proofErr w:type="spellStart"/>
-      <w:r>
-        <w:t>classifier.add</w:t>
-      </w:r>
-      <w:proofErr w:type="spellEnd"/>
-      <w:r>
-        <w:t xml:space="preserve">(Conv2D(32, (3, 3), </w:t>
-      </w:r>
-      <w:proofErr w:type="spellStart"/>
-      <w:r>
-        <w:t>input_shape</w:t>
-      </w:r>
-      <w:proofErr w:type="spellEnd"/>
-      <w:r>
-        <w:t>=(32,32,1))) # First Layer</w:t>
-      </w:r>
-      <w:r>
-        <w:br/>
-      </w:r>
-      <w:r>
-        <w:t xml:space="preserve">    </w:t>
-      </w:r>
-      <w:proofErr w:type="spellStart"/>
-      <w:r>
-        <w:t>classifier.add</w:t>
-      </w:r>
-      <w:proofErr w:type="spellEnd"/>
-      <w:r>
-        <w:t>(</w:t>
-      </w:r>
-      <w:proofErr w:type="spellStart"/>
-      <w:r>
-        <w:t>BatchNormalization</w:t>
-      </w:r>
-      <w:proofErr w:type="spellEnd"/>
-      <w:r>
-        <w:t xml:space="preserve">()) # Adding batch normalization to speed up learning in layers. </w:t>
-      </w:r>
-      <w:r>
-        <w:br/>
-      </w:r>
-      <w:r>
-        <w:t xml:space="preserve">    </w:t>
-      </w:r>
-      <w:proofErr w:type="spellStart"/>
-      <w:r>
-        <w:t>classifier.add</w:t>
-      </w:r>
-      <w:proofErr w:type="spellEnd"/>
-      <w:r>
-        <w:t>(Activation('</w:t>
-      </w:r>
-      <w:proofErr w:type="spellStart"/>
-      <w:r>
-        <w:t>relu</w:t>
-      </w:r>
-      <w:proofErr w:type="spellEnd"/>
-      <w:r>
-        <w:t>'))</w:t>
-      </w:r>
-      <w:r>
-        <w:br/>
-      </w:r>
-      <w:r>
-        <w:t xml:space="preserve">    </w:t>
-      </w:r>
-      <w:proofErr w:type="spellStart"/>
-      <w:r>
-        <w:t>classifier.add</w:t>
-      </w:r>
-      <w:proofErr w:type="spellEnd"/>
-      <w:r>
-        <w:t>(Conv2D(32, (3, 3))) #Second Layer</w:t>
-      </w:r>
-      <w:r>
-        <w:br/>
-      </w:r>
-      <w:r>
-        <w:t xml:space="preserve">    </w:t>
-      </w:r>
-      <w:proofErr w:type="spellStart"/>
-      <w:r>
-        <w:t>classifier.add</w:t>
-      </w:r>
-      <w:proofErr w:type="spellEnd"/>
-      <w:r>
-        <w:t>(</w:t>
-      </w:r>
-      <w:proofErr w:type="spellStart"/>
-      <w:r>
-        <w:t>BatchNormalization</w:t>
-      </w:r>
-      <w:proofErr w:type="spellEnd"/>
-      <w:r>
-        <w:t>())</w:t>
-      </w:r>
-      <w:r>
-        <w:br/>
-      </w:r>
-      <w:r>
-        <w:t xml:space="preserve">    </w:t>
-      </w:r>
-      <w:proofErr w:type="spellStart"/>
-      <w:r>
-        <w:t>classifier.add</w:t>
-      </w:r>
-      <w:proofErr w:type="spellEnd"/>
-      <w:r>
-        <w:t>(Activation('</w:t>
-      </w:r>
-      <w:proofErr w:type="spellStart"/>
-      <w:r>
-        <w:t>relu</w:t>
-      </w:r>
-      <w:proofErr w:type="spellEnd"/>
-      <w:r>
-        <w:t>'))</w:t>
-      </w:r>
-      <w:r>
-        <w:br/>
-      </w:r>
-      <w:r>
-        <w:t xml:space="preserve">    </w:t>
-      </w:r>
-      <w:proofErr w:type="spellStart"/>
-      <w:r>
-        <w:t>classifier.add</w:t>
-      </w:r>
-      <w:proofErr w:type="spellEnd"/>
-      <w:r>
-        <w:t>(MaxPooling2D(</w:t>
-      </w:r>
-      <w:proofErr w:type="spellStart"/>
-      <w:r>
-        <w:t>pool_size</w:t>
-      </w:r>
-      <w:proofErr w:type="spellEnd"/>
-      <w:r>
-        <w:t>=(2,2)))</w:t>
-      </w:r>
-      <w:r>
-        <w:br/>
-      </w:r>
-      <w:r>
-        <w:t xml:space="preserve">    </w:t>
-      </w:r>
-      <w:proofErr w:type="spellStart"/>
-      <w:r>
-        <w:t>classifier.add</w:t>
-      </w:r>
-      <w:proofErr w:type="spellEnd"/>
-      <w:r>
-        <w:t>(Conv2D(64, (3, 3))) #Third Layer</w:t>
-      </w:r>
-      <w:r>
-        <w:br/>
-      </w:r>
-      <w:r>
-        <w:t xml:space="preserve">    </w:t>
-      </w:r>
-      <w:proofErr w:type="spellStart"/>
-      <w:r>
-        <w:t>classifier.add</w:t>
-      </w:r>
-      <w:proofErr w:type="spellEnd"/>
-      <w:r>
-        <w:t>(</w:t>
-      </w:r>
-      <w:proofErr w:type="spellStart"/>
-      <w:r>
-        <w:t>BatchNormalization</w:t>
-      </w:r>
-      <w:proofErr w:type="spellEnd"/>
-      <w:r>
-        <w:t>())</w:t>
-      </w:r>
-      <w:r>
-        <w:br/>
-      </w:r>
-      <w:r>
-        <w:t xml:space="preserve">    </w:t>
-      </w:r>
-      <w:proofErr w:type="spellStart"/>
-      <w:r>
-        <w:t>classifier.add</w:t>
-      </w:r>
-      <w:proofErr w:type="spellEnd"/>
-      <w:r>
-        <w:t>(Activation('</w:t>
-      </w:r>
-      <w:proofErr w:type="spellStart"/>
-      <w:r>
-        <w:t>relu</w:t>
-      </w:r>
-      <w:proofErr w:type="spellEnd"/>
-      <w:r>
-        <w:t xml:space="preserve">'))                   </w:t>
-      </w:r>
-      <w:r>
-        <w:br/>
-      </w:r>
-      <w:r>
-        <w:t xml:space="preserve">    </w:t>
-      </w:r>
-      <w:proofErr w:type="spellStart"/>
-      <w:r>
-        <w:t>classifier.add</w:t>
-      </w:r>
-      <w:proofErr w:type="spellEnd"/>
-      <w:r>
-        <w:t>(Conv2D(64, (3, 3))) #Fourth Layer</w:t>
-      </w:r>
-      <w:r>
-        <w:br/>
-      </w:r>
-      <w:r>
-        <w:t xml:space="preserve">    </w:t>
-      </w:r>
-      <w:proofErr w:type="spellStart"/>
-      <w:r>
-        <w:t>classifier.add</w:t>
-      </w:r>
-      <w:proofErr w:type="spellEnd"/>
-      <w:r>
-        <w:t>(</w:t>
-      </w:r>
-      <w:proofErr w:type="spellStart"/>
-      <w:r>
-        <w:t>BatchNormalization</w:t>
-      </w:r>
-      <w:proofErr w:type="spellEnd"/>
-      <w:r>
-        <w:t>())</w:t>
-      </w:r>
-      <w:r>
-        <w:br/>
-      </w:r>
-      <w:r>
-        <w:t xml:space="preserve">    </w:t>
-      </w:r>
-      <w:proofErr w:type="spellStart"/>
-      <w:r>
-        <w:t>classifier.add</w:t>
-      </w:r>
-      <w:proofErr w:type="spellEnd"/>
-      <w:r>
-        <w:t>(Activation('</w:t>
-      </w:r>
-      <w:proofErr w:type="spellStart"/>
-      <w:r>
-        <w:t>relu</w:t>
-      </w:r>
-      <w:proofErr w:type="spellEnd"/>
-      <w:r>
-        <w:t>'))</w:t>
-      </w:r>
-      <w:r>
-        <w:br/>
-      </w:r>
-      <w:r>
-        <w:t xml:space="preserve">    </w:t>
-      </w:r>
-      <w:proofErr w:type="spellStart"/>
-      <w:r>
-        <w:t>classifier.add</w:t>
-      </w:r>
-      <w:proofErr w:type="spellEnd"/>
-      <w:r>
-        <w:t>(MaxPooling2D(</w:t>
-      </w:r>
-      <w:proofErr w:type="spellStart"/>
-      <w:r>
-        <w:t>pool_size</w:t>
-      </w:r>
-      <w:proofErr w:type="spellEnd"/>
-      <w:r>
-        <w:t xml:space="preserve"> = (2, 2)))</w:t>
-      </w:r>
-      <w:r>
-        <w:br/>
-      </w:r>
-      <w:r>
-        <w:t xml:space="preserve">    </w:t>
-      </w:r>
-      <w:proofErr w:type="spellStart"/>
-      <w:r>
-        <w:t>classifier.add</w:t>
-      </w:r>
-      <w:proofErr w:type="spellEnd"/>
-      <w:r>
-        <w:t>(Conv2D(32, (3, 3), activation='</w:t>
-      </w:r>
-      <w:proofErr w:type="spellStart"/>
-      <w:r>
-        <w:t>relu</w:t>
-      </w:r>
-      <w:proofErr w:type="spellEnd"/>
-      <w:r>
-        <w:t>')) #Fifth Layer</w:t>
-      </w:r>
-      <w:r>
-        <w:br/>
-      </w:r>
-      <w:r>
-        <w:t xml:space="preserve">    </w:t>
-      </w:r>
-      <w:proofErr w:type="spellStart"/>
-      <w:r>
-        <w:t>classifier.add</w:t>
-      </w:r>
-      <w:proofErr w:type="spellEnd"/>
-      <w:r>
-        <w:t>(</w:t>
-      </w:r>
-      <w:proofErr w:type="spellStart"/>
-      <w:r>
-        <w:t>BatchNormalization</w:t>
-      </w:r>
-      <w:proofErr w:type="spellEnd"/>
-      <w:r>
-        <w:t>())</w:t>
-      </w:r>
-      <w:r>
-        <w:br/>
-      </w:r>
-      <w:r>
-        <w:t xml:space="preserve">    </w:t>
-      </w:r>
-      <w:proofErr w:type="spellStart"/>
-      <w:r>
-        <w:t>classifier.add</w:t>
-      </w:r>
-      <w:proofErr w:type="spellEnd"/>
-      <w:r>
-        <w:t>(MaxPooling2D(strides = (2, 2)))</w:t>
-      </w:r>
-      <w:r>
-        <w:br/>
-      </w:r>
-      <w:r>
+        <w:t xml:space="preserve">    classifier.add(Conv2D(32, (3, 3), input_shape=(32,32,1))) # First Layer</w:t>
+      </w:r>
+      <w:r>
+        <w:br/>
+        <w:t xml:space="preserve">    classifier.add(BatchNormalization()) # Adding batch normalization to speed up learning in layers. </w:t>
+      </w:r>
+      <w:r>
+        <w:br/>
+        <w:t xml:space="preserve">    classifier.add(Activation('relu'))</w:t>
+      </w:r>
+      <w:r>
+        <w:br/>
+        <w:t xml:space="preserve">    classifier.add(Conv2D(32, (3, 3))) #Second Layer</w:t>
+      </w:r>
+      <w:r>
+        <w:br/>
+        <w:t xml:space="preserve">    classifier.add(BatchNormalization())</w:t>
+      </w:r>
+      <w:r>
+        <w:br/>
+        <w:t xml:space="preserve">    classifier.add(Activation('relu'))</w:t>
+      </w:r>
+      <w:r>
+        <w:br/>
+        <w:t xml:space="preserve">    classifier.add(MaxPooling2D(pool_size=(2,2)))</w:t>
+      </w:r>
+      <w:r>
+        <w:br/>
+        <w:t xml:space="preserve">    classifier.add(Conv2D(64, (3, 3))) #Third Layer</w:t>
+      </w:r>
+      <w:r>
+        <w:br/>
+        <w:t xml:space="preserve">    classifier.add(BatchNormalization())</w:t>
+      </w:r>
+      <w:r>
+        <w:br/>
+        <w:t xml:space="preserve">    classifier.add(Activation('relu'))                   </w:t>
+      </w:r>
+      <w:r>
+        <w:br/>
+        <w:t xml:space="preserve">    classifier.add(Conv2D(64, (3, 3))) #Fourth Layer</w:t>
+      </w:r>
+      <w:r>
+        <w:br/>
+        <w:t xml:space="preserve">    classifier.add(BatchNormalization())</w:t>
+      </w:r>
+      <w:r>
+        <w:br/>
+        <w:t xml:space="preserve">    classifier.add(Activation('relu'))</w:t>
+      </w:r>
+      <w:r>
+        <w:br/>
+        <w:t xml:space="preserve">    classifier.add(MaxPooling2D(pool_size = (2, 2)))</w:t>
+      </w:r>
+      <w:r>
+        <w:br/>
+        <w:t xml:space="preserve">    classifier.add(Conv2D(32, (3, 3), activation='relu')) #Fifth Layer</w:t>
+      </w:r>
+      <w:r>
+        <w:br/>
+        <w:t xml:space="preserve">    classifier.add(BatchNormalization())</w:t>
+      </w:r>
+      <w:r>
+        <w:br/>
+        <w:t xml:space="preserve">    classifier.add(MaxPooling2D(strides = (2, 2)))</w:t>
+      </w:r>
+      <w:r>
+        <w:br/>
         <w:t xml:space="preserve">    # FC layer</w:t>
       </w:r>
       <w:r>
         <w:br/>
-      </w:r>
-      <w:r>
-        <w:t xml:space="preserve">    </w:t>
-      </w:r>
-      <w:proofErr w:type="spellStart"/>
-      <w:r>
-        <w:t>classifier.add</w:t>
-      </w:r>
-      <w:proofErr w:type="spellEnd"/>
-      <w:r>
-        <w:t>(Flatten())</w:t>
-      </w:r>
-      <w:r>
-        <w:br/>
-      </w:r>
-      <w:r>
-        <w:t xml:space="preserve">    </w:t>
-      </w:r>
-      <w:proofErr w:type="spellStart"/>
-      <w:r>
-        <w:t>classifier.add</w:t>
-      </w:r>
-      <w:proofErr w:type="spellEnd"/>
-      <w:r>
-        <w:t>(Dense(units=128, activation='</w:t>
-      </w:r>
-      <w:proofErr w:type="spellStart"/>
-      <w:r>
-        <w:t>relu</w:t>
-      </w:r>
-      <w:proofErr w:type="spellEnd"/>
-      <w:r>
-        <w:t>'))</w:t>
-      </w:r>
-      <w:r>
-        <w:br/>
-      </w:r>
-      <w:r>
-        <w:t xml:space="preserve">    </w:t>
-      </w:r>
-      <w:proofErr w:type="spellStart"/>
-      <w:r>
-        <w:t>classifier.add</w:t>
-      </w:r>
-      <w:proofErr w:type="spellEnd"/>
-      <w:r>
-        <w:t>(</w:t>
-      </w:r>
-      <w:proofErr w:type="spellStart"/>
-      <w:r>
-        <w:t>BatchNormalization</w:t>
-      </w:r>
-      <w:proofErr w:type="spellEnd"/>
-      <w:r>
-        <w:t>())</w:t>
-      </w:r>
-      <w:r>
-        <w:br/>
-      </w:r>
-      <w:r>
-        <w:t xml:space="preserve">    </w:t>
-      </w:r>
-      <w:proofErr w:type="spellStart"/>
-      <w:r>
-        <w:t>classifier.add</w:t>
-      </w:r>
-      <w:proofErr w:type="spellEnd"/>
-      <w:r>
-        <w:t>(Dropout(0.25))</w:t>
-      </w:r>
-      <w:r>
-        <w:br/>
-      </w:r>
-      <w:r>
-        <w:t xml:space="preserve">    </w:t>
-      </w:r>
-      <w:proofErr w:type="spellStart"/>
-      <w:r>
-        <w:t>classifier.add</w:t>
-      </w:r>
-      <w:proofErr w:type="spellEnd"/>
-      <w:r>
-        <w:t>(Dense(units=64, activation='</w:t>
-      </w:r>
-      <w:proofErr w:type="spellStart"/>
-      <w:r>
-        <w:t>relu</w:t>
-      </w:r>
-      <w:proofErr w:type="spellEnd"/>
-      <w:r>
-        <w:t>'))</w:t>
-      </w:r>
-      <w:r>
-        <w:br/>
-      </w:r>
-      <w:r>
+        <w:t xml:space="preserve">    classifier.add(Flatten())</w:t>
+      </w:r>
+      <w:r>
+        <w:br/>
+        <w:t xml:space="preserve">    classifier.add(Dense(units=128, activation='relu'))</w:t>
+      </w:r>
+      <w:r>
+        <w:br/>
+        <w:t xml:space="preserve">    classifier.add(BatchNormalization())</w:t>
+      </w:r>
+      <w:r>
+        <w:br/>
+        <w:t xml:space="preserve">    classifier.add(Dropout(0.25))</w:t>
+      </w:r>
+      <w:r>
+        <w:br/>
+        <w:t xml:space="preserve">    classifier.add(Dense(units=64, activation='relu'))</w:t>
+      </w:r>
+      <w:r>
+        <w:br/>
         <w:t xml:space="preserve">    # Initialize output layer</w:t>
       </w:r>
       <w:r>
@@ -5758,20 +5236,10 @@
       </w:r>
       <w:r>
         <w:lastRenderedPageBreak/>
-        <w:t xml:space="preserve">    </w:t>
-      </w:r>
-      <w:proofErr w:type="spellStart"/>
-      <w:r>
-        <w:t>classifier.add</w:t>
-      </w:r>
-      <w:proofErr w:type="spellEnd"/>
-      <w:r>
-        <w:t>(Dense(units=1, activation= 'sigmoid'))</w:t>
-      </w:r>
-      <w:r>
-        <w:br/>
-      </w:r>
-      <w:r>
+        <w:t xml:space="preserve">    classifier.add(Dense(units=1, activation= 'sigmoid'))</w:t>
+      </w:r>
+      <w:r>
+        <w:br/>
         <w:t xml:space="preserve">    return classifier</w:t>
       </w:r>
     </w:p>
@@ -5780,554 +5248,131 @@
         <w:spacing w:line="240" w:lineRule="auto"/>
       </w:pPr>
       <w:r>
-        <w:t xml:space="preserve">def </w:t>
-      </w:r>
-      <w:proofErr w:type="spellStart"/>
-      <w:r>
-        <w:t>cnn_classifier</w:t>
-      </w:r>
-      <w:proofErr w:type="spellEnd"/>
-      <w:r>
-        <w:t>(</w:t>
-      </w:r>
-      <w:proofErr w:type="spellStart"/>
-      <w:r>
-        <w:t>loadmodel</w:t>
-      </w:r>
-      <w:proofErr w:type="spellEnd"/>
-      <w:r>
-        <w:t>=None):</w:t>
-      </w:r>
-      <w:r>
-        <w:br/>
-      </w:r>
-      <w:r>
-        <w:t xml:space="preserve">    classifier = </w:t>
-      </w:r>
-      <w:proofErr w:type="spellStart"/>
-      <w:r>
-        <w:t>create_model</w:t>
-      </w:r>
-      <w:proofErr w:type="spellEnd"/>
-      <w:r>
-        <w:t>()</w:t>
-      </w:r>
-      <w:r>
-        <w:br/>
-      </w:r>
-      <w:r>
-        <w:t xml:space="preserve">    #</w:t>
-      </w:r>
-      <w:proofErr w:type="spellStart"/>
-      <w:r>
-        <w:t>adam</w:t>
-      </w:r>
-      <w:proofErr w:type="spellEnd"/>
-      <w:r>
-        <w:t xml:space="preserve"> = Adam(</w:t>
-      </w:r>
-      <w:proofErr w:type="spellStart"/>
-      <w:r>
-        <w:t>lr</w:t>
-      </w:r>
-      <w:proofErr w:type="spellEnd"/>
-      <w:r>
-        <w:t xml:space="preserve"> = 0.00001, beta_1 = 0.95, beta_2 = 0.999)</w:t>
-      </w:r>
-      <w:r>
-        <w:br/>
-      </w:r>
-      <w:r>
-        <w:t xml:space="preserve">    if </w:t>
-      </w:r>
-      <w:proofErr w:type="spellStart"/>
-      <w:r>
-        <w:t>loadmodel</w:t>
-      </w:r>
-      <w:proofErr w:type="spellEnd"/>
-      <w:r>
-        <w:t>:</w:t>
-      </w:r>
-      <w:r>
-        <w:br/>
-      </w:r>
-      <w:r>
-        <w:t xml:space="preserve">        </w:t>
-      </w:r>
-      <w:proofErr w:type="spellStart"/>
-      <w:r>
-        <w:t>classifier.load_weights</w:t>
-      </w:r>
-      <w:proofErr w:type="spellEnd"/>
-      <w:r>
-        <w:t>(</w:t>
-      </w:r>
-      <w:proofErr w:type="spellStart"/>
-      <w:r>
-        <w:t>loadmodel</w:t>
-      </w:r>
-      <w:proofErr w:type="spellEnd"/>
-      <w:r>
-        <w:t>)</w:t>
-      </w:r>
-      <w:r>
-        <w:br/>
-      </w:r>
-      <w:r>
-        <w:t xml:space="preserve">    </w:t>
-      </w:r>
-      <w:proofErr w:type="spellStart"/>
-      <w:r>
-        <w:t>classifier.compile</w:t>
-      </w:r>
-      <w:proofErr w:type="spellEnd"/>
-      <w:r>
-        <w:t>(optimizer= '</w:t>
-      </w:r>
-      <w:proofErr w:type="spellStart"/>
-      <w:r>
-        <w:t>adam</w:t>
-      </w:r>
-      <w:proofErr w:type="spellEnd"/>
-      <w:r>
-        <w:t>', loss= '</w:t>
-      </w:r>
-      <w:proofErr w:type="spellStart"/>
-      <w:r>
-        <w:t>binary_crossentropy</w:t>
-      </w:r>
-      <w:proofErr w:type="spellEnd"/>
-      <w:r>
-        <w:t>', metrics= ['accuracy'], )</w:t>
-      </w:r>
-      <w:r>
-        <w:br/>
-      </w:r>
-      <w:r>
+        <w:t>def cnn_classifier(loadmodel=None):</w:t>
+      </w:r>
+      <w:r>
+        <w:br/>
+        <w:t xml:space="preserve">    classifier = create_model()</w:t>
+      </w:r>
+      <w:r>
+        <w:br/>
+        <w:t xml:space="preserve">    #adam = Adam(lr = 0.00001, beta_1 = 0.95, beta_2 = 0.999)</w:t>
+      </w:r>
+      <w:r>
+        <w:br/>
+        <w:t xml:space="preserve">    if loadmodel:</w:t>
+      </w:r>
+      <w:r>
+        <w:br/>
+        <w:t xml:space="preserve">        classifier.load_weights(loadmodel)</w:t>
+      </w:r>
+      <w:r>
+        <w:br/>
+        <w:t xml:space="preserve">    classifier.compile(optimizer= 'adam', loss= 'binary_crossentropy', metrics= ['accuracy'], )</w:t>
+      </w:r>
+      <w:r>
+        <w:br/>
         <w:t xml:space="preserve">    # Part 2</w:t>
       </w:r>
       <w:r>
         <w:br/>
-      </w:r>
-      <w:r>
-        <w:t xml:space="preserve">    </w:t>
-      </w:r>
-      <w:proofErr w:type="spellStart"/>
-      <w:r>
-        <w:t>tensorboard</w:t>
-      </w:r>
-      <w:proofErr w:type="spellEnd"/>
-      <w:r>
-        <w:t xml:space="preserve"> = </w:t>
-      </w:r>
-      <w:proofErr w:type="spellStart"/>
-      <w:r>
-        <w:t>TensorBoard</w:t>
-      </w:r>
-      <w:proofErr w:type="spellEnd"/>
-      <w:r>
-        <w:t>(</w:t>
-      </w:r>
-      <w:proofErr w:type="spellStart"/>
-      <w:r>
-        <w:t>log_dir</w:t>
-      </w:r>
-      <w:proofErr w:type="spellEnd"/>
-      <w:r>
-        <w:t xml:space="preserve">="logs/{}".format(time()))    </w:t>
-      </w:r>
-      <w:r>
-        <w:br/>
-      </w:r>
-      <w:r>
-        <w:t xml:space="preserve">    </w:t>
-      </w:r>
-      <w:proofErr w:type="spellStart"/>
-      <w:r>
-        <w:t>train_datagen</w:t>
-      </w:r>
-      <w:proofErr w:type="spellEnd"/>
-      <w:r>
-        <w:t xml:space="preserve"> = </w:t>
-      </w:r>
-      <w:proofErr w:type="spellStart"/>
-      <w:r>
-        <w:t>ImageDataGenerator</w:t>
-      </w:r>
-      <w:proofErr w:type="spellEnd"/>
-      <w:r>
-        <w:t>(rescale = 1./255,</w:t>
-      </w:r>
-      <w:r>
-        <w:br/>
-      </w:r>
-      <w:r>
-        <w:t xml:space="preserve">                                       </w:t>
-      </w:r>
-      <w:proofErr w:type="spellStart"/>
-      <w:r>
-        <w:t>shear_range</w:t>
-      </w:r>
-      <w:proofErr w:type="spellEnd"/>
-      <w:r>
-        <w:t xml:space="preserve"> = 0.2,</w:t>
-      </w:r>
-      <w:r>
-        <w:br/>
-      </w:r>
-      <w:r>
-        <w:t xml:space="preserve">                                       </w:t>
-      </w:r>
-      <w:proofErr w:type="spellStart"/>
-      <w:r>
-        <w:t>zoom_range</w:t>
-      </w:r>
-      <w:proofErr w:type="spellEnd"/>
-      <w:r>
-        <w:t xml:space="preserve"> = 0.2,</w:t>
-      </w:r>
-      <w:r>
-        <w:br/>
-      </w:r>
-      <w:r>
-        <w:t xml:space="preserve">                                       </w:t>
-      </w:r>
-      <w:proofErr w:type="spellStart"/>
-      <w:r>
-        <w:t>horizontal_flip</w:t>
-      </w:r>
-      <w:proofErr w:type="spellEnd"/>
-      <w:r>
-        <w:t xml:space="preserve"> = True)    </w:t>
-      </w:r>
-      <w:r>
-        <w:br/>
-      </w:r>
-      <w:r>
-        <w:t xml:space="preserve">    </w:t>
-      </w:r>
-      <w:proofErr w:type="spellStart"/>
-      <w:r>
-        <w:t>test_datagen</w:t>
-      </w:r>
-      <w:proofErr w:type="spellEnd"/>
-      <w:r>
-        <w:t xml:space="preserve"> = </w:t>
-      </w:r>
-      <w:proofErr w:type="spellStart"/>
-      <w:r>
-        <w:t>ImageDataGenerator</w:t>
-      </w:r>
-      <w:proofErr w:type="spellEnd"/>
-      <w:r>
-        <w:t>(rescale = 1./255)</w:t>
-      </w:r>
-      <w:r>
-        <w:br/>
-      </w:r>
-      <w:r>
-        <w:t xml:space="preserve">    </w:t>
-      </w:r>
-      <w:proofErr w:type="spellStart"/>
-      <w:r>
-        <w:t>training_set</w:t>
-      </w:r>
-      <w:proofErr w:type="spellEnd"/>
-      <w:r>
-        <w:t xml:space="preserve"> = </w:t>
-      </w:r>
-      <w:proofErr w:type="spellStart"/>
-      <w:r>
-        <w:t>train_datagen.flow_from_directory</w:t>
-      </w:r>
-      <w:proofErr w:type="spellEnd"/>
-      <w:r>
-        <w:t>('./MURA-v1.1/</w:t>
-      </w:r>
-      <w:proofErr w:type="spellStart"/>
-      <w:r>
-        <w:t>training_set</w:t>
-      </w:r>
-      <w:proofErr w:type="spellEnd"/>
-      <w:r>
-        <w:t>',</w:t>
-      </w:r>
-      <w:r>
-        <w:br/>
-      </w:r>
-      <w:r>
-        <w:t xml:space="preserve">                                                     </w:t>
-      </w:r>
-      <w:proofErr w:type="spellStart"/>
-      <w:r>
-        <w:t>target_size</w:t>
-      </w:r>
-      <w:proofErr w:type="spellEnd"/>
-      <w:r>
-        <w:t xml:space="preserve"> = (32, 32),</w:t>
-      </w:r>
-      <w:r>
-        <w:br/>
-      </w:r>
-      <w:r>
-        <w:t xml:space="preserve">                                                     </w:t>
-      </w:r>
-      <w:proofErr w:type="spellStart"/>
-      <w:r>
-        <w:t>color_mode</w:t>
-      </w:r>
-      <w:proofErr w:type="spellEnd"/>
-      <w:r>
-        <w:t xml:space="preserve"> = 'grayscale',</w:t>
-      </w:r>
-      <w:r>
-        <w:br/>
-      </w:r>
-      <w:r>
+        <w:t xml:space="preserve">    tensorboard = TensorBoard(log_dir="logs/{}".format(time()))    </w:t>
+      </w:r>
+      <w:r>
+        <w:br/>
+        <w:t xml:space="preserve">    train_datagen = ImageDataGenerator(rescale = 1./255,</w:t>
+      </w:r>
+      <w:r>
+        <w:br/>
+        <w:t xml:space="preserve">                                       shear_range = 0.2,</w:t>
+      </w:r>
+      <w:r>
+        <w:br/>
+        <w:t xml:space="preserve">                                       zoom_range = 0.2,</w:t>
+      </w:r>
+      <w:r>
+        <w:br/>
+        <w:t xml:space="preserve">                                       horizontal_flip = True)    </w:t>
+      </w:r>
+      <w:r>
+        <w:br/>
+        <w:t xml:space="preserve">    test_datagen = ImageDataGenerator(rescale = 1./255)</w:t>
+      </w:r>
+      <w:r>
+        <w:br/>
+        <w:t xml:space="preserve">    training_set = train_datagen.flow_from_directory('./MURA-v1.1/training_set',</w:t>
+      </w:r>
+      <w:r>
+        <w:br/>
+        <w:t xml:space="preserve">                                                     target_size = (32, 32),</w:t>
+      </w:r>
+      <w:r>
+        <w:br/>
+        <w:t xml:space="preserve">                                                     color_mode = 'grayscale',</w:t>
+      </w:r>
+      <w:r>
+        <w:br/>
         <w:t xml:space="preserve">                                                     shuffle=True,</w:t>
       </w:r>
       <w:r>
         <w:br/>
-      </w:r>
-      <w:r>
-        <w:t xml:space="preserve">                                                     </w:t>
-      </w:r>
-      <w:proofErr w:type="spellStart"/>
-      <w:r>
-        <w:t>batch_size</w:t>
-      </w:r>
-      <w:proofErr w:type="spellEnd"/>
-      <w:r>
-        <w:t>=10,</w:t>
-      </w:r>
-      <w:r>
-        <w:br/>
-      </w:r>
-      <w:r>
+        <w:t xml:space="preserve">                                                     batch_size=10,</w:t>
+      </w:r>
+      <w:r>
+        <w:br/>
         <w:t xml:space="preserve">                                                     seed = 1,</w:t>
       </w:r>
       <w:r>
         <w:br/>
-      </w:r>
-      <w:r>
-        <w:t xml:space="preserve">                                                     </w:t>
-      </w:r>
-      <w:proofErr w:type="spellStart"/>
-      <w:r>
-        <w:t>class_mode</w:t>
-      </w:r>
-      <w:proofErr w:type="spellEnd"/>
-      <w:r>
-        <w:t xml:space="preserve"> = 'binary')</w:t>
-      </w:r>
-      <w:r>
-        <w:br/>
-      </w:r>
-      <w:r>
-        <w:t xml:space="preserve">    </w:t>
-      </w:r>
-      <w:proofErr w:type="spellStart"/>
-      <w:r>
-        <w:t>test_set</w:t>
-      </w:r>
-      <w:proofErr w:type="spellEnd"/>
-      <w:r>
-        <w:t xml:space="preserve"> = </w:t>
-      </w:r>
-      <w:proofErr w:type="spellStart"/>
-      <w:r>
-        <w:t>test_datagen.flow_from_directory</w:t>
-      </w:r>
-      <w:proofErr w:type="spellEnd"/>
-      <w:r>
-        <w:t>('./MURA-v1.1/valid',</w:t>
-      </w:r>
-      <w:r>
-        <w:br/>
-      </w:r>
-      <w:r>
-        <w:t xml:space="preserve">                                                </w:t>
-      </w:r>
-      <w:proofErr w:type="spellStart"/>
-      <w:r>
-        <w:t>target_size</w:t>
-      </w:r>
-      <w:proofErr w:type="spellEnd"/>
-      <w:r>
-        <w:t xml:space="preserve"> = (32, 32),</w:t>
-      </w:r>
-      <w:r>
-        <w:br/>
-      </w:r>
-      <w:r>
-        <w:t xml:space="preserve">                                                </w:t>
-      </w:r>
-      <w:proofErr w:type="spellStart"/>
-      <w:r>
-        <w:t>batch_size</w:t>
-      </w:r>
-      <w:proofErr w:type="spellEnd"/>
-      <w:r>
-        <w:t xml:space="preserve"> = 10,</w:t>
-      </w:r>
-      <w:r>
-        <w:br/>
-      </w:r>
-      <w:r>
+        <w:t xml:space="preserve">                                                     class_mode = 'binary')</w:t>
+      </w:r>
+      <w:r>
+        <w:br/>
+        <w:t xml:space="preserve">    test_set = test_datagen.flow_from_directory('./MURA-v1.1/valid',</w:t>
+      </w:r>
+      <w:r>
+        <w:br/>
+        <w:t xml:space="preserve">                                                target_size = (32, 32),</w:t>
+      </w:r>
+      <w:r>
+        <w:br/>
+        <w:t xml:space="preserve">                                                batch_size = 10,</w:t>
+      </w:r>
+      <w:r>
+        <w:br/>
         <w:t xml:space="preserve">                                                seed = 1,</w:t>
       </w:r>
       <w:r>
         <w:br/>
-      </w:r>
-      <w:r>
-        <w:t xml:space="preserve">                                                </w:t>
-      </w:r>
-      <w:proofErr w:type="spellStart"/>
-      <w:r>
-        <w:t>color_mode</w:t>
-      </w:r>
-      <w:proofErr w:type="spellEnd"/>
-      <w:r>
-        <w:t xml:space="preserve"> = 'grayscale',</w:t>
-      </w:r>
-      <w:r>
-        <w:br/>
-      </w:r>
-      <w:r>
-        <w:t xml:space="preserve">                                                </w:t>
-      </w:r>
-      <w:proofErr w:type="spellStart"/>
-      <w:r>
-        <w:t>class_mode</w:t>
-      </w:r>
-      <w:proofErr w:type="spellEnd"/>
-      <w:r>
-        <w:t xml:space="preserve"> = 'binary')</w:t>
-      </w:r>
-      <w:r>
-        <w:br/>
-      </w:r>
-      <w:r>
-        <w:t xml:space="preserve">    STEP_SIZE_TRAIN = 2821//10 #</w:t>
-      </w:r>
-      <w:proofErr w:type="spellStart"/>
-      <w:r>
-        <w:t>num_examples</w:t>
-      </w:r>
-      <w:proofErr w:type="spellEnd"/>
-      <w:r>
-        <w:t>//batch size</w:t>
-      </w:r>
-      <w:r>
-        <w:br/>
-      </w:r>
-      <w:r>
+        <w:t xml:space="preserve">                                                color_mode = 'grayscale',</w:t>
+      </w:r>
+      <w:r>
+        <w:br/>
+        <w:t xml:space="preserve">                                                class_mode = 'binary')</w:t>
+      </w:r>
+      <w:r>
+        <w:br/>
+        <w:t xml:space="preserve">    STEP_SIZE_TRAIN = 2821//10 #num_examples//batch size</w:t>
+      </w:r>
+      <w:r>
+        <w:br/>
         <w:t xml:space="preserve">    STEP_SIZE_VALID = 194//10    </w:t>
       </w:r>
       <w:r>
         <w:br/>
-      </w:r>
-      <w:r>
-        <w:t xml:space="preserve">    </w:t>
-      </w:r>
-      <w:proofErr w:type="spellStart"/>
-      <w:r>
-        <w:t>classifier.fit_generator</w:t>
-      </w:r>
-      <w:proofErr w:type="spellEnd"/>
-      <w:r>
-        <w:t>(</w:t>
-      </w:r>
-      <w:proofErr w:type="spellStart"/>
-      <w:r>
-        <w:t>training_set</w:t>
-      </w:r>
-      <w:proofErr w:type="spellEnd"/>
-      <w:r>
-        <w:t xml:space="preserve">, </w:t>
-      </w:r>
-      <w:proofErr w:type="spellStart"/>
-      <w:r>
-        <w:t>steps_per_epoch</w:t>
-      </w:r>
-      <w:proofErr w:type="spellEnd"/>
-      <w:r>
-        <w:t xml:space="preserve"> = STEP_SIZE_TRAIN, </w:t>
-      </w:r>
-      <w:proofErr w:type="spellStart"/>
-      <w:r>
-        <w:t>validation_data</w:t>
-      </w:r>
-      <w:proofErr w:type="spellEnd"/>
-      <w:r>
-        <w:t xml:space="preserve"> = </w:t>
-      </w:r>
-      <w:proofErr w:type="spellStart"/>
-      <w:r>
-        <w:t>test_set</w:t>
-      </w:r>
-      <w:proofErr w:type="spellEnd"/>
-      <w:r>
-        <w:t>,</w:t>
-      </w:r>
-      <w:r>
-        <w:br/>
-      </w:r>
-      <w:r>
-        <w:t xml:space="preserve">                             </w:t>
-      </w:r>
-      <w:proofErr w:type="spellStart"/>
-      <w:r>
-        <w:t>validation_steps</w:t>
-      </w:r>
-      <w:proofErr w:type="spellEnd"/>
-      <w:r>
-        <w:t xml:space="preserve"> = STEP_SIZE_VALID, epochs=25, callbacks=[</w:t>
-      </w:r>
-      <w:proofErr w:type="spellStart"/>
-      <w:r>
-        <w:t>tensorboard</w:t>
-      </w:r>
-      <w:proofErr w:type="spellEnd"/>
-      <w:r>
-        <w:t>])</w:t>
-      </w:r>
-      <w:r>
-        <w:br/>
-      </w:r>
-      <w:r>
-        <w:t xml:space="preserve">    </w:t>
-      </w:r>
-      <w:proofErr w:type="spellStart"/>
-      <w:r>
-        <w:t>classifier.save_weights</w:t>
-      </w:r>
-      <w:proofErr w:type="spellEnd"/>
-      <w:r>
-        <w:t>('Five_convolutions</w:t>
-      </w:r>
-      <w:r>
-        <w:t>_layers</w:t>
-      </w:r>
-      <w:r>
-        <w:t>.h5')</w:t>
-      </w:r>
-      <w:r>
-        <w:br/>
-      </w:r>
-      <w:r>
-        <w:t xml:space="preserve">    </w:t>
-      </w:r>
-      <w:proofErr w:type="spellStart"/>
-      <w:r>
-        <w:t>classifier.summary</w:t>
-      </w:r>
-      <w:proofErr w:type="spellEnd"/>
-      <w:r>
-        <w:t>(</w:t>
-      </w:r>
-      <w:r>
-        <w:t>)</w:t>
+        <w:t xml:space="preserve">    classifier.fit_generator(training_set, steps_per_epoch = STEP_SIZE_TRAIN, validation_data = test_set,</w:t>
+      </w:r>
+      <w:r>
+        <w:br/>
+        <w:t xml:space="preserve">                             validation_steps = STEP_SIZE_VALID, epochs=25, callbacks=[tensorboard])</w:t>
+      </w:r>
+      <w:r>
+        <w:br/>
+        <w:t xml:space="preserve">    classifier.save_weights('Five_convolutions_layers.h5')</w:t>
+      </w:r>
+      <w:r>
+        <w:br/>
+        <w:t xml:space="preserve">    classifier.summary()</w:t>
       </w:r>
     </w:p>
     <w:p>
@@ -6335,329 +5380,83 @@
         <w:spacing w:line="240" w:lineRule="auto"/>
       </w:pPr>
       <w:r>
-        <w:t># Given saved weights and an absolute path to a particular study instance, load and predict fracture or not</w:t>
-      </w:r>
-      <w:r>
-        <w:br/>
-      </w:r>
-      <w:r>
-        <w:t xml:space="preserve">def </w:t>
-      </w:r>
-      <w:proofErr w:type="spellStart"/>
-      <w:r>
-        <w:t>load_and_predict</w:t>
-      </w:r>
-      <w:proofErr w:type="spellEnd"/>
-      <w:r>
-        <w:t>(</w:t>
-      </w:r>
-      <w:proofErr w:type="spellStart"/>
-      <w:r>
-        <w:t>model_weights</w:t>
-      </w:r>
-      <w:proofErr w:type="spellEnd"/>
-      <w:r>
-        <w:t xml:space="preserve">, </w:t>
-      </w:r>
-      <w:proofErr w:type="spellStart"/>
-      <w:r>
-        <w:t>study_dir</w:t>
-      </w:r>
-      <w:proofErr w:type="spellEnd"/>
-      <w:r>
-        <w:t>):</w:t>
-      </w:r>
-      <w:r>
-        <w:br/>
-      </w:r>
-      <w:r>
-        <w:t xml:space="preserve">    model = </w:t>
-      </w:r>
-      <w:proofErr w:type="spellStart"/>
-      <w:r>
-        <w:t>create_model</w:t>
-      </w:r>
-      <w:proofErr w:type="spellEnd"/>
-      <w:r>
-        <w:t>()</w:t>
-      </w:r>
-      <w:r>
-        <w:br/>
-      </w:r>
-      <w:r>
-        <w:t xml:space="preserve">    </w:t>
-      </w:r>
-      <w:proofErr w:type="spellStart"/>
-      <w:r>
-        <w:t>model.load_weights</w:t>
-      </w:r>
-      <w:proofErr w:type="spellEnd"/>
-      <w:r>
-        <w:t>(</w:t>
-      </w:r>
-      <w:proofErr w:type="spellStart"/>
-      <w:r>
-        <w:t>model_weights</w:t>
-      </w:r>
-      <w:proofErr w:type="spellEnd"/>
-      <w:r>
-        <w:t>)</w:t>
-      </w:r>
-      <w:r>
-        <w:br/>
-      </w:r>
-      <w:r>
-        <w:t xml:space="preserve">    </w:t>
-      </w:r>
-      <w:proofErr w:type="spellStart"/>
-      <w:r>
-        <w:t>imgs</w:t>
-      </w:r>
-      <w:proofErr w:type="spellEnd"/>
-      <w:r>
-        <w:t xml:space="preserve"> = </w:t>
-      </w:r>
-      <w:proofErr w:type="spellStart"/>
-      <w:r>
-        <w:t>os.listdir</w:t>
-      </w:r>
-      <w:proofErr w:type="spellEnd"/>
-      <w:r>
-        <w:t>(</w:t>
-      </w:r>
-      <w:proofErr w:type="spellStart"/>
-      <w:r>
-        <w:t>study_dir</w:t>
-      </w:r>
-      <w:proofErr w:type="spellEnd"/>
-      <w:r>
-        <w:t>)</w:t>
-      </w:r>
-      <w:r>
-        <w:br/>
-      </w:r>
-      <w:r>
+        <w:t xml:space="preserve"># Given saved weights and an absolute path to a particular study instance, load and predict </w:t>
+      </w:r>
+      <w:r>
+        <w:t>abnormality</w:t>
+      </w:r>
+      <w:r>
+        <w:t xml:space="preserve"> or not</w:t>
+      </w:r>
+      <w:r>
+        <w:br/>
+        <w:t>def load_and_predict(model_weights, study_dir):</w:t>
+      </w:r>
+      <w:r>
+        <w:br/>
+        <w:t xml:space="preserve">    model = create_model()</w:t>
+      </w:r>
+      <w:r>
+        <w:br/>
+        <w:t xml:space="preserve">    model.load_weights(model_weights)</w:t>
+      </w:r>
+      <w:r>
+        <w:br/>
+        <w:t xml:space="preserve">    imgs = os.listdir(study_dir)</w:t>
+      </w:r>
+      <w:r>
+        <w:br/>
         <w:t xml:space="preserve">    counter = 0</w:t>
       </w:r>
       <w:r>
         <w:br/>
-      </w:r>
-      <w:r>
-        <w:t xml:space="preserve">    for </w:t>
-      </w:r>
-      <w:proofErr w:type="spellStart"/>
-      <w:r>
-        <w:t>img</w:t>
-      </w:r>
-      <w:proofErr w:type="spellEnd"/>
-      <w:r>
-        <w:t xml:space="preserve"> in </w:t>
-      </w:r>
-      <w:proofErr w:type="spellStart"/>
-      <w:r>
-        <w:t>imgs</w:t>
-      </w:r>
-      <w:proofErr w:type="spellEnd"/>
-      <w:r>
-        <w:t>:</w:t>
-      </w:r>
-      <w:r>
-        <w:br/>
-      </w:r>
-      <w:r>
-        <w:t xml:space="preserve">        </w:t>
-      </w:r>
-      <w:proofErr w:type="spellStart"/>
-      <w:r>
-        <w:t>test_image</w:t>
-      </w:r>
-      <w:proofErr w:type="spellEnd"/>
-      <w:r>
-        <w:t xml:space="preserve"> = </w:t>
-      </w:r>
-      <w:proofErr w:type="spellStart"/>
-      <w:r>
-        <w:t>image.load_img</w:t>
-      </w:r>
-      <w:proofErr w:type="spellEnd"/>
-      <w:r>
-        <w:t>(</w:t>
-      </w:r>
-      <w:proofErr w:type="spellStart"/>
-      <w:r>
-        <w:t>study_dir</w:t>
-      </w:r>
-      <w:proofErr w:type="spellEnd"/>
-      <w:r>
-        <w:t>+'/'+</w:t>
-      </w:r>
-      <w:proofErr w:type="spellStart"/>
-      <w:r>
-        <w:t>img</w:t>
-      </w:r>
-      <w:proofErr w:type="spellEnd"/>
-      <w:r>
-        <w:t xml:space="preserve">, </w:t>
-      </w:r>
-      <w:proofErr w:type="spellStart"/>
-      <w:r>
-        <w:t>target_size</w:t>
-      </w:r>
-      <w:proofErr w:type="spellEnd"/>
-      <w:r>
-        <w:t xml:space="preserve">=(32, 32), </w:t>
-      </w:r>
-      <w:proofErr w:type="spellStart"/>
-      <w:r>
-        <w:t>color_mode</w:t>
-      </w:r>
-      <w:proofErr w:type="spellEnd"/>
-      <w:r>
-        <w:t>="grayscale")</w:t>
-      </w:r>
-      <w:r>
-        <w:br/>
-      </w:r>
-      <w:r>
-        <w:t xml:space="preserve">        </w:t>
-      </w:r>
-      <w:proofErr w:type="spellStart"/>
-      <w:r>
-        <w:t>test_image</w:t>
-      </w:r>
-      <w:proofErr w:type="spellEnd"/>
-      <w:r>
-        <w:t xml:space="preserve"> = </w:t>
-      </w:r>
-      <w:proofErr w:type="spellStart"/>
-      <w:r>
-        <w:t>image.img_to_array</w:t>
-      </w:r>
-      <w:proofErr w:type="spellEnd"/>
-      <w:r>
-        <w:t>(</w:t>
-      </w:r>
-      <w:proofErr w:type="spellStart"/>
-      <w:r>
-        <w:t>test_image</w:t>
-      </w:r>
-      <w:proofErr w:type="spellEnd"/>
-      <w:r>
-        <w:t>)</w:t>
-      </w:r>
-      <w:r>
-        <w:br/>
-      </w:r>
-      <w:r>
-        <w:t xml:space="preserve">        </w:t>
-      </w:r>
-      <w:proofErr w:type="spellStart"/>
-      <w:r>
-        <w:t>test_image</w:t>
-      </w:r>
-      <w:proofErr w:type="spellEnd"/>
-      <w:r>
-        <w:t xml:space="preserve"> = </w:t>
-      </w:r>
-      <w:proofErr w:type="spellStart"/>
-      <w:r>
-        <w:t>np.expand_dims</w:t>
-      </w:r>
-      <w:proofErr w:type="spellEnd"/>
-      <w:r>
-        <w:t>(</w:t>
-      </w:r>
-      <w:proofErr w:type="spellStart"/>
-      <w:r>
-        <w:t>test_image</w:t>
-      </w:r>
-      <w:proofErr w:type="spellEnd"/>
-      <w:r>
-        <w:t>, axis=0)</w:t>
-      </w:r>
-      <w:r>
-        <w:br/>
-      </w:r>
-      <w:r>
-        <w:t xml:space="preserve">        </w:t>
-      </w:r>
-      <w:proofErr w:type="spellStart"/>
-      <w:r>
-        <w:t>test_image</w:t>
-      </w:r>
-      <w:proofErr w:type="spellEnd"/>
-      <w:r>
-        <w:t xml:space="preserve"> /= 255 #Normalizes input</w:t>
-      </w:r>
-      <w:r>
-        <w:br/>
-      </w:r>
-      <w:r>
-        <w:t xml:space="preserve">        answer = </w:t>
-      </w:r>
-      <w:proofErr w:type="spellStart"/>
-      <w:r>
-        <w:t>model.predict</w:t>
-      </w:r>
-      <w:proofErr w:type="spellEnd"/>
-      <w:r>
-        <w:t>(</w:t>
-      </w:r>
-      <w:proofErr w:type="spellStart"/>
-      <w:r>
-        <w:t>test_image</w:t>
-      </w:r>
-      <w:proofErr w:type="spellEnd"/>
-      <w:r>
-        <w:t>)</w:t>
+        <w:t xml:space="preserve">    for img in imgs:</w:t>
+      </w:r>
+      <w:r>
+        <w:br/>
+        <w:t xml:space="preserve">        test_image = image.load_img(study_dir+'/'+img, target_size=(32, 32), color_mode="grayscale")</w:t>
+      </w:r>
+      <w:r>
+        <w:br/>
+        <w:t xml:space="preserve">        test_image = image.img_to_array(test_image)</w:t>
+      </w:r>
+      <w:r>
+        <w:br/>
+        <w:t xml:space="preserve">        test_image = np.expand_dims(test_image, axis=0)</w:t>
+      </w:r>
+      <w:r>
+        <w:br/>
+        <w:t xml:space="preserve">        test_image /= 255 #Normalizes input</w:t>
+      </w:r>
+      <w:r>
+        <w:br/>
+        <w:t xml:space="preserve">        answer = model.predict(test_image)</w:t>
       </w:r>
       <w:r>
         <w:br/>
       </w:r>
       <w:r>
         <w:lastRenderedPageBreak/>
-        <w:t xml:space="preserve">        answer = (answer &gt; 0.5).</w:t>
-      </w:r>
-      <w:proofErr w:type="spellStart"/>
-      <w:r>
-        <w:t>astype</w:t>
-      </w:r>
-      <w:proofErr w:type="spellEnd"/>
-      <w:r>
-        <w:t>(np.int)</w:t>
-      </w:r>
-      <w:r>
-        <w:br/>
-      </w:r>
-      <w:r>
-        <w:t xml:space="preserve">        </w:t>
-      </w:r>
-      <w:r>
-        <w:t>#</w:t>
-      </w:r>
-      <w:r>
-        <w:t>print(answer)</w:t>
-      </w:r>
-      <w:r>
-        <w:br/>
-      </w:r>
-      <w:r>
+        <w:t xml:space="preserve">        answer = (answer &gt; 0.5).astype(np.int)</w:t>
+      </w:r>
+      <w:r>
+        <w:br/>
+        <w:t xml:space="preserve">        #print(answer)</w:t>
+      </w:r>
+      <w:r>
+        <w:br/>
         <w:t xml:space="preserve">        if(answer == 1):</w:t>
       </w:r>
       <w:r>
         <w:br/>
-      </w:r>
-      <w:r>
         <w:t xml:space="preserve">            counter += 1</w:t>
       </w:r>
       <w:r>
         <w:br/>
-      </w:r>
-      <w:r>
         <w:t xml:space="preserve">    return counter &gt; 0 #If any output a 1, then it's </w:t>
       </w:r>
       <w:r>
-        <w:t>a fracture</w:t>
+        <w:t>abnormal</w:t>
       </w:r>
     </w:p>
     <w:p>
@@ -6669,93 +5468,45 @@
       </w:r>
       <w:r>
         <w:br/>
-      </w:r>
-      <w:r>
-        <w:t xml:space="preserve">    </w:t>
-      </w:r>
-      <w:proofErr w:type="spellStart"/>
-      <w:r>
-        <w:t>load_weights</w:t>
-      </w:r>
-      <w:proofErr w:type="spellEnd"/>
-      <w:r>
-        <w:t xml:space="preserve"> = './Five_convolutions_hundred_epochs.h5'</w:t>
-      </w:r>
-      <w:r>
-        <w:br/>
-      </w:r>
-      <w:r>
-        <w:t xml:space="preserve">    </w:t>
-      </w:r>
-      <w:proofErr w:type="spellStart"/>
-      <w:r>
-        <w:t>study_dir</w:t>
-      </w:r>
-      <w:proofErr w:type="spellEnd"/>
-      <w:r>
-        <w:t xml:space="preserve"> = './study1_positive'</w:t>
-      </w:r>
-      <w:r>
-        <w:br/>
-      </w:r>
-      <w:r>
-        <w:t xml:space="preserve">    #</w:t>
-      </w:r>
-      <w:proofErr w:type="spellStart"/>
-      <w:r>
-        <w:t>study_dir</w:t>
-      </w:r>
-      <w:proofErr w:type="spellEnd"/>
-      <w:r>
-        <w:t xml:space="preserve"> = './study1_negative'</w:t>
-      </w:r>
-      <w:r>
-        <w:br/>
-      </w:r>
-      <w:r>
-        <w:t xml:space="preserve">    if </w:t>
-      </w:r>
-      <w:proofErr w:type="spellStart"/>
-      <w:r>
-        <w:t>load_and_predict</w:t>
-      </w:r>
-      <w:proofErr w:type="spellEnd"/>
-      <w:r>
-        <w:t>(</w:t>
-      </w:r>
-      <w:proofErr w:type="spellStart"/>
-      <w:r>
-        <w:t>load_weights</w:t>
-      </w:r>
-      <w:proofErr w:type="spellEnd"/>
-      <w:r>
-        <w:t xml:space="preserve">, </w:t>
-      </w:r>
-      <w:proofErr w:type="spellStart"/>
-      <w:r>
-        <w:t>study_dir</w:t>
-      </w:r>
-      <w:proofErr w:type="spellEnd"/>
-      <w:r>
-        <w:t>):</w:t>
-      </w:r>
-      <w:r>
-        <w:br/>
-      </w:r>
-      <w:r>
-        <w:t xml:space="preserve">        print("There is a fracture")</w:t>
-      </w:r>
-      <w:r>
-        <w:br/>
-      </w:r>
-      <w:r>
+        <w:t xml:space="preserve">    load_weights = './Five_convolutions_hundred_epochs.h5'</w:t>
+      </w:r>
+      <w:r>
+        <w:br/>
+        <w:t xml:space="preserve">    study_dir = './study1_positive'</w:t>
+      </w:r>
+      <w:r>
+        <w:br/>
+        <w:t xml:space="preserve">    #study_dir = './study1_negative'</w:t>
+      </w:r>
+      <w:r>
+        <w:br/>
+        <w:t xml:space="preserve">    if load_and_predict(load_weights, study_dir):</w:t>
+      </w:r>
+      <w:r>
+        <w:br/>
+        <w:t xml:space="preserve">        print("There is a</w:t>
+      </w:r>
+      <w:r>
+        <w:t>n abnormality</w:t>
+      </w:r>
+      <w:r>
+        <w:t>")</w:t>
+      </w:r>
+      <w:r>
+        <w:br/>
         <w:t xml:space="preserve">    else:</w:t>
       </w:r>
       <w:r>
         <w:br/>
-      </w:r>
-      <w:r>
-        <w:t xml:space="preserve">        print("There is no fracture")</w:t>
+        <w:t xml:space="preserve">        print("There is no </w:t>
+      </w:r>
+      <w:r>
+        <w:t>abnormality</w:t>
+      </w:r>
+      <w:bookmarkStart w:id="1" w:name="_GoBack"/>
+      <w:bookmarkEnd w:id="1"/>
+      <w:r>
+        <w:t>")</w:t>
       </w:r>
     </w:p>
     <w:sectPr>
@@ -7138,7 +5889,7 @@
       </w:pPr>
     </w:pPrDefault>
   </w:docDefaults>
-  <w:latentStyles w:defLockedState="0" w:defUIPriority="99" w:defSemiHidden="0" w:defUnhideWhenUsed="0" w:defQFormat="0" w:count="375">
+  <w:latentStyles w:defLockedState="0" w:defUIPriority="99" w:defSemiHidden="0" w:defUnhideWhenUsed="0" w:defQFormat="0" w:count="377">
     <w:lsdException w:name="Normal" w:uiPriority="0" w:qFormat="1"/>
     <w:lsdException w:name="heading 1" w:uiPriority="9" w:qFormat="1"/>
     <w:lsdException w:name="heading 2" w:semiHidden="1" w:uiPriority="9" w:unhideWhenUsed="1" w:qFormat="1"/>
@@ -7244,7 +5995,6 @@
     <w:lsdException w:name="HTML Sample" w:semiHidden="1" w:unhideWhenUsed="1"/>
     <w:lsdException w:name="HTML Typewriter" w:semiHidden="1" w:unhideWhenUsed="1"/>
     <w:lsdException w:name="HTML Variable" w:semiHidden="1" w:unhideWhenUsed="1"/>
-    <w:lsdException w:name="Normal Table" w:semiHidden="1" w:unhideWhenUsed="1"/>
     <w:lsdException w:name="annotation subject" w:semiHidden="1" w:unhideWhenUsed="1"/>
     <w:lsdException w:name="No List" w:semiHidden="1" w:unhideWhenUsed="1"/>
     <w:lsdException w:name="Outline List 1" w:semiHidden="1" w:unhideWhenUsed="1"/>
@@ -7290,11 +6040,9 @@
     <w:lsdException w:name="Table Subtle 1" w:semiHidden="1" w:unhideWhenUsed="1"/>
     <w:lsdException w:name="Table Subtle 2" w:semiHidden="1" w:unhideWhenUsed="1"/>
     <w:lsdException w:name="Table Web 1" w:semiHidden="1" w:unhideWhenUsed="1"/>
-    <w:lsdException w:name="Table Web 2" w:semiHidden="1" w:unhideWhenUsed="1"/>
     <w:lsdException w:name="Table Web 3" w:semiHidden="1" w:unhideWhenUsed="1"/>
     <w:lsdException w:name="Balloon Text" w:semiHidden="1" w:unhideWhenUsed="1"/>
     <w:lsdException w:name="Table Grid" w:uiPriority="39"/>
-    <w:lsdException w:name="Table Theme" w:semiHidden="1" w:unhideWhenUsed="1"/>
     <w:lsdException w:name="Placeholder Text" w:semiHidden="1"/>
     <w:lsdException w:name="No Spacing" w:uiPriority="1" w:qFormat="1"/>
     <w:lsdException w:name="Light Shading" w:uiPriority="60"/>
@@ -7514,6 +6262,8 @@
     <w:lsdException w:name="Smart Hyperlink" w:semiHidden="1" w:unhideWhenUsed="1"/>
     <w:lsdException w:name="Hashtag" w:semiHidden="1" w:unhideWhenUsed="1"/>
     <w:lsdException w:name="Unresolved Mention" w:semiHidden="1" w:unhideWhenUsed="1"/>
+    <w:lsdException w:name="Smart Link" w:semiHidden="1" w:unhideWhenUsed="1"/>
+    <w:lsdException w:name="Smart Link Error" w:semiHidden="1" w:unhideWhenUsed="1"/>
   </w:latentStyles>
   <w:style w:type="paragraph" w:default="1" w:styleId="Normal">
     <w:name w:val="Normal"/>

</xml_diff>

<commit_message>
Updated the report files for clarity
</commit_message>
<xml_diff>
--- a/report.docx
+++ b/report.docx
@@ -5,8 +5,21 @@
     <w:p>
       <w:bookmarkStart w:id="0" w:name="_Hlk532313998"/>
       <w:r>
-        <w:t>Authors: Zhenguo Mo and Efe Saatci</w:t>
-      </w:r>
+        <w:t xml:space="preserve">Authors: Zhenguo Mo and </w:t>
+      </w:r>
+      <w:proofErr w:type="spellStart"/>
+      <w:r>
+        <w:t>Efe</w:t>
+      </w:r>
+      <w:proofErr w:type="spellEnd"/>
+      <w:r>
+        <w:t xml:space="preserve"> </w:t>
+      </w:r>
+      <w:proofErr w:type="spellStart"/>
+      <w:r>
+        <w:t>Saatci</w:t>
+      </w:r>
+      <w:proofErr w:type="spellEnd"/>
       <w:r>
         <w:br/>
         <w:t>EECS 349 Machine Learning Final Project Report</w:t>
@@ -103,7 +116,31 @@
         <w:rPr>
           <w:rFonts w:ascii="Times New Roman" w:hAnsi="Times New Roman" w:cs="Times New Roman"/>
         </w:rPr>
-        <w:t xml:space="preserve"> to create a convolutional neural net classifier that determines whether an image has a fracture and set the answer to be if the classifier determined if there was any image with a fracture.</w:t>
+        <w:t xml:space="preserve"> to create a convolutional neural net classifier that determines whether an image has a</w:t>
+      </w:r>
+      <w:r>
+        <w:rPr>
+          <w:rFonts w:ascii="Times New Roman" w:hAnsi="Times New Roman" w:cs="Times New Roman"/>
+        </w:rPr>
+        <w:t xml:space="preserve">n abnormality </w:t>
+      </w:r>
+      <w:r>
+        <w:rPr>
+          <w:rFonts w:ascii="Times New Roman" w:hAnsi="Times New Roman" w:cs="Times New Roman"/>
+        </w:rPr>
+        <w:t xml:space="preserve">and set the answer to be if the classifier determined if there was any image with </w:t>
+      </w:r>
+      <w:r>
+        <w:rPr>
+          <w:rFonts w:ascii="Times New Roman" w:hAnsi="Times New Roman" w:cs="Times New Roman"/>
+        </w:rPr>
+        <w:t>an abnormality</w:t>
+      </w:r>
+      <w:r>
+        <w:rPr>
+          <w:rFonts w:ascii="Times New Roman" w:hAnsi="Times New Roman" w:cs="Times New Roman"/>
+        </w:rPr>
+        <w:t>.</w:t>
       </w:r>
       <w:r>
         <w:rPr>
@@ -214,7 +251,31 @@
         <w:rPr>
           <w:rFonts w:ascii="Times New Roman" w:hAnsi="Times New Roman" w:cs="Times New Roman"/>
         </w:rPr>
-        <w:t>a binary classification for fracture (1) or no fracture (0).</w:t>
+        <w:t xml:space="preserve">a binary classification for </w:t>
+      </w:r>
+      <w:r>
+        <w:rPr>
+          <w:rFonts w:ascii="Times New Roman" w:hAnsi="Times New Roman" w:cs="Times New Roman"/>
+        </w:rPr>
+        <w:t>abnormality</w:t>
+      </w:r>
+      <w:r>
+        <w:rPr>
+          <w:rFonts w:ascii="Times New Roman" w:hAnsi="Times New Roman" w:cs="Times New Roman"/>
+        </w:rPr>
+        <w:t xml:space="preserve"> (1) or no </w:t>
+      </w:r>
+      <w:r>
+        <w:rPr>
+          <w:rFonts w:ascii="Times New Roman" w:hAnsi="Times New Roman" w:cs="Times New Roman"/>
+        </w:rPr>
+        <w:t>abnormality</w:t>
+      </w:r>
+      <w:r>
+        <w:rPr>
+          <w:rFonts w:ascii="Times New Roman" w:hAnsi="Times New Roman" w:cs="Times New Roman"/>
+        </w:rPr>
+        <w:t xml:space="preserve"> (0).</w:t>
       </w:r>
     </w:p>
     <w:p>
@@ -299,7 +360,15 @@
         <w:rPr>
           <w:rFonts w:ascii="Times New Roman" w:hAnsi="Times New Roman" w:cs="Times New Roman"/>
         </w:rPr>
-        <w:t xml:space="preserve">This is a very challenging vision problem, and we do not think CNNs are effective enough in taking the 3D spatial map into account. However, it seems like an effective first approach in an area not covered in depth during the course and will provide the best results </w:t>
+        <w:t>This is a very challenging vision problem, and we do not think CN</w:t>
+      </w:r>
+      <w:bookmarkStart w:id="1" w:name="_GoBack"/>
+      <w:bookmarkEnd w:id="1"/>
+      <w:r>
+        <w:rPr>
+          <w:rFonts w:ascii="Times New Roman" w:hAnsi="Times New Roman" w:cs="Times New Roman"/>
+        </w:rPr>
+        <w:t xml:space="preserve">Ns are effective enough in taking the 3D spatial map into account. However, it seems like an effective first approach in an area not covered in depth during the course and will provide the best results </w:t>
       </w:r>
       <w:r>
         <w:rPr>
@@ -648,13 +717,35 @@
         <w:rPr>
           <w:rFonts w:ascii="Times New Roman" w:hAnsi="Times New Roman" w:cs="Times New Roman"/>
         </w:rPr>
-        <w:t xml:space="preserve">In this project, we used Keras with a TensorFlow backend. </w:t>
-      </w:r>
-      <w:r>
-        <w:rPr>
-          <w:rFonts w:ascii="Times New Roman" w:hAnsi="Times New Roman" w:cs="Times New Roman"/>
-        </w:rPr>
-        <w:t xml:space="preserve">Keras was </w:t>
+        <w:t xml:space="preserve">In this project, we used </w:t>
+      </w:r>
+      <w:proofErr w:type="spellStart"/>
+      <w:r>
+        <w:rPr>
+          <w:rFonts w:ascii="Times New Roman" w:hAnsi="Times New Roman" w:cs="Times New Roman"/>
+        </w:rPr>
+        <w:t>Keras</w:t>
+      </w:r>
+      <w:proofErr w:type="spellEnd"/>
+      <w:r>
+        <w:rPr>
+          <w:rFonts w:ascii="Times New Roman" w:hAnsi="Times New Roman" w:cs="Times New Roman"/>
+        </w:rPr>
+        <w:t xml:space="preserve"> with a TensorFlow backend. </w:t>
+      </w:r>
+      <w:proofErr w:type="spellStart"/>
+      <w:r>
+        <w:rPr>
+          <w:rFonts w:ascii="Times New Roman" w:hAnsi="Times New Roman" w:cs="Times New Roman"/>
+        </w:rPr>
+        <w:t>Keras</w:t>
+      </w:r>
+      <w:proofErr w:type="spellEnd"/>
+      <w:r>
+        <w:rPr>
+          <w:rFonts w:ascii="Times New Roman" w:hAnsi="Times New Roman" w:cs="Times New Roman"/>
+        </w:rPr>
+        <w:t xml:space="preserve"> was </w:t>
       </w:r>
       <w:r>
         <w:rPr>
@@ -1004,7 +1095,35 @@
         <w:rPr>
           <w:rFonts w:ascii="Times New Roman" w:hAnsi="Times New Roman" w:cs="Times New Roman"/>
         </w:rPr>
-        <w:t>the number of files in a directory is: var=$(ls -training_set | wc -l)</w:t>
+        <w:t>the number of files in a directory is: var=$(ls -</w:t>
+      </w:r>
+      <w:proofErr w:type="spellStart"/>
+      <w:r>
+        <w:rPr>
+          <w:rFonts w:ascii="Times New Roman" w:hAnsi="Times New Roman" w:cs="Times New Roman"/>
+        </w:rPr>
+        <w:t>training_set</w:t>
+      </w:r>
+      <w:proofErr w:type="spellEnd"/>
+      <w:r>
+        <w:rPr>
+          <w:rFonts w:ascii="Times New Roman" w:hAnsi="Times New Roman" w:cs="Times New Roman"/>
+        </w:rPr>
+        <w:t xml:space="preserve"> | </w:t>
+      </w:r>
+      <w:proofErr w:type="spellStart"/>
+      <w:r>
+        <w:rPr>
+          <w:rFonts w:ascii="Times New Roman" w:hAnsi="Times New Roman" w:cs="Times New Roman"/>
+        </w:rPr>
+        <w:t>wc</w:t>
+      </w:r>
+      <w:proofErr w:type="spellEnd"/>
+      <w:r>
+        <w:rPr>
+          <w:rFonts w:ascii="Times New Roman" w:hAnsi="Times New Roman" w:cs="Times New Roman"/>
+        </w:rPr>
+        <w:t xml:space="preserve"> -l)</w:t>
       </w:r>
     </w:p>
     <w:p>
@@ -4963,12 +5082,28 @@
           <w:rFonts w:ascii="Times New Roman" w:hAnsi="Times New Roman" w:cs="Times New Roman"/>
         </w:rPr>
       </w:pPr>
-      <w:r>
-        <w:rPr>
-          <w:rFonts w:ascii="Times New Roman" w:hAnsi="Times New Roman" w:cs="Times New Roman"/>
-        </w:rPr>
-        <w:t>Efe Saatci</w:t>
-      </w:r>
+      <w:proofErr w:type="spellStart"/>
+      <w:r>
+        <w:rPr>
+          <w:rFonts w:ascii="Times New Roman" w:hAnsi="Times New Roman" w:cs="Times New Roman"/>
+        </w:rPr>
+        <w:t>Efe</w:t>
+      </w:r>
+      <w:proofErr w:type="spellEnd"/>
+      <w:r>
+        <w:rPr>
+          <w:rFonts w:ascii="Times New Roman" w:hAnsi="Times New Roman" w:cs="Times New Roman"/>
+        </w:rPr>
+        <w:t xml:space="preserve"> </w:t>
+      </w:r>
+      <w:proofErr w:type="spellStart"/>
+      <w:r>
+        <w:rPr>
+          <w:rFonts w:ascii="Times New Roman" w:hAnsi="Times New Roman" w:cs="Times New Roman"/>
+        </w:rPr>
+        <w:t>Saatci</w:t>
+      </w:r>
+      <w:proofErr w:type="spellEnd"/>
     </w:p>
     <w:p>
       <w:pPr>
@@ -5069,47 +5204,147 @@
         <w:spacing w:line="240" w:lineRule="auto"/>
       </w:pPr>
       <w:r>
-        <w:t>from keras.models import Sequential</w:t>
-      </w:r>
-      <w:r>
-        <w:br/>
-        <w:t>from keras.layers import Conv2D, MaxPooling2D, Flatten, Dense, Dropout, BatchNormalization, Activation, AveragePooling2D</w:t>
-      </w:r>
-      <w:r>
-        <w:br/>
-        <w:t>from keras.preprocessing.image import ImageDataGenerator</w:t>
-      </w:r>
-      <w:r>
-        <w:br/>
-        <w:t>import numpy as np</w:t>
-      </w:r>
-      <w:r>
-        <w:br/>
-        <w:t>from keras.preprocessing import image</w:t>
-      </w:r>
-      <w:r>
-        <w:br/>
-        <w:t>from keras.backend import tf as ktf</w:t>
-      </w:r>
+        <w:t xml:space="preserve">from </w:t>
+      </w:r>
+      <w:proofErr w:type="spellStart"/>
+      <w:r>
+        <w:t>keras.models</w:t>
+      </w:r>
+      <w:proofErr w:type="spellEnd"/>
+      <w:r>
+        <w:t xml:space="preserve"> import Sequential</w:t>
+      </w:r>
+      <w:r>
+        <w:br/>
+        <w:t xml:space="preserve">from </w:t>
+      </w:r>
+      <w:proofErr w:type="spellStart"/>
+      <w:r>
+        <w:t>keras.layers</w:t>
+      </w:r>
+      <w:proofErr w:type="spellEnd"/>
+      <w:r>
+        <w:t xml:space="preserve"> import Conv2D, MaxPooling2D, Flatten, Dense, Dropout, </w:t>
+      </w:r>
+      <w:proofErr w:type="spellStart"/>
+      <w:r>
+        <w:t>BatchNormalization</w:t>
+      </w:r>
+      <w:proofErr w:type="spellEnd"/>
+      <w:r>
+        <w:t>, Activation, AveragePooling2D</w:t>
+      </w:r>
+      <w:r>
+        <w:br/>
+        <w:t xml:space="preserve">from </w:t>
+      </w:r>
+      <w:proofErr w:type="spellStart"/>
+      <w:r>
+        <w:t>keras.preprocessing.image</w:t>
+      </w:r>
+      <w:proofErr w:type="spellEnd"/>
+      <w:r>
+        <w:t xml:space="preserve"> import </w:t>
+      </w:r>
+      <w:proofErr w:type="spellStart"/>
+      <w:r>
+        <w:t>ImageDataGenerator</w:t>
+      </w:r>
+      <w:proofErr w:type="spellEnd"/>
+      <w:r>
+        <w:br/>
+        <w:t xml:space="preserve">import </w:t>
+      </w:r>
+      <w:proofErr w:type="spellStart"/>
+      <w:r>
+        <w:t>numpy</w:t>
+      </w:r>
+      <w:proofErr w:type="spellEnd"/>
+      <w:r>
+        <w:t xml:space="preserve"> as np</w:t>
+      </w:r>
+      <w:r>
+        <w:br/>
+        <w:t xml:space="preserve">from </w:t>
+      </w:r>
+      <w:proofErr w:type="spellStart"/>
+      <w:r>
+        <w:t>keras.preprocessing</w:t>
+      </w:r>
+      <w:proofErr w:type="spellEnd"/>
+      <w:r>
+        <w:t xml:space="preserve"> import image</w:t>
+      </w:r>
+      <w:r>
+        <w:br/>
+        <w:t xml:space="preserve">from </w:t>
+      </w:r>
+      <w:proofErr w:type="spellStart"/>
+      <w:r>
+        <w:t>keras.backend</w:t>
+      </w:r>
+      <w:proofErr w:type="spellEnd"/>
+      <w:r>
+        <w:t xml:space="preserve"> import </w:t>
+      </w:r>
+      <w:proofErr w:type="spellStart"/>
+      <w:r>
+        <w:t>tf</w:t>
+      </w:r>
+      <w:proofErr w:type="spellEnd"/>
+      <w:r>
+        <w:t xml:space="preserve"> as </w:t>
+      </w:r>
+      <w:proofErr w:type="spellStart"/>
+      <w:r>
+        <w:t>ktf</w:t>
+      </w:r>
+      <w:proofErr w:type="spellEnd"/>
       <w:r>
         <w:br/>
         <w:t>from time import time</w:t>
       </w:r>
       <w:r>
         <w:br/>
-        <w:t>from keras.callbacks import TensorBoard</w:t>
-      </w:r>
-      <w:r>
-        <w:br/>
-        <w:t>import os</w:t>
-      </w:r>
+        <w:t xml:space="preserve">from </w:t>
+      </w:r>
+      <w:proofErr w:type="spellStart"/>
+      <w:r>
+        <w:t>keras.callbacks</w:t>
+      </w:r>
+      <w:proofErr w:type="spellEnd"/>
+      <w:r>
+        <w:t xml:space="preserve"> import </w:t>
+      </w:r>
+      <w:proofErr w:type="spellStart"/>
+      <w:r>
+        <w:t>TensorBoard</w:t>
+      </w:r>
+      <w:proofErr w:type="spellEnd"/>
+      <w:r>
+        <w:br/>
+        <w:t xml:space="preserve">import </w:t>
+      </w:r>
+      <w:proofErr w:type="spellStart"/>
+      <w:r>
+        <w:t>os</w:t>
+      </w:r>
+      <w:proofErr w:type="spellEnd"/>
     </w:p>
     <w:p>
       <w:pPr>
         <w:spacing w:line="240" w:lineRule="auto"/>
       </w:pPr>
       <w:r>
-        <w:t>def create_model():</w:t>
+        <w:t xml:space="preserve">def </w:t>
+      </w:r>
+      <w:proofErr w:type="spellStart"/>
+      <w:r>
+        <w:t>create_model</w:t>
+      </w:r>
+      <w:proofErr w:type="spellEnd"/>
+      <w:r>
+        <w:t>():</w:t>
       </w:r>
       <w:r>
         <w:br/>
@@ -5125,11 +5360,59 @@
       </w:r>
       <w:r>
         <w:br/>
-        <w:t xml:space="preserve">    # output width of a convolution layer is (W - Kw + 2P)/Sw + 1, where W is width, Kw is kernel width, P is padding, and Sw is stride width</w:t>
-      </w:r>
-      <w:r>
-        <w:br/>
-        <w:t xml:space="preserve">    # output height of a convolution layer is (H -Kh + 2P)/Sh + 1 where H is height, Kw is kernel height, P is padding, and Sh is stride height</w:t>
+        <w:t xml:space="preserve">    # output width of a convolution layer is (W - Kw + 2P)/</w:t>
+      </w:r>
+      <w:proofErr w:type="spellStart"/>
+      <w:r>
+        <w:t>Sw</w:t>
+      </w:r>
+      <w:proofErr w:type="spellEnd"/>
+      <w:r>
+        <w:t xml:space="preserve"> + 1, where W is width, Kw is kernel width, P is padding, and </w:t>
+      </w:r>
+      <w:proofErr w:type="spellStart"/>
+      <w:r>
+        <w:t>Sw</w:t>
+      </w:r>
+      <w:proofErr w:type="spellEnd"/>
+      <w:r>
+        <w:t xml:space="preserve"> is stride width</w:t>
+      </w:r>
+      <w:r>
+        <w:br/>
+        <w:t xml:space="preserve">    # output height of a convolution layer is (H -</w:t>
+      </w:r>
+      <w:proofErr w:type="spellStart"/>
+      <w:r>
+        <w:t>Kh</w:t>
+      </w:r>
+      <w:proofErr w:type="spellEnd"/>
+      <w:r>
+        <w:t xml:space="preserve"> + 2P)/</w:t>
+      </w:r>
+      <w:proofErr w:type="spellStart"/>
+      <w:r>
+        <w:t>Sh</w:t>
+      </w:r>
+      <w:proofErr w:type="spellEnd"/>
+      <w:r>
+        <w:t xml:space="preserve"> + 1 where </w:t>
+      </w:r>
+      <w:proofErr w:type="spellStart"/>
+      <w:r>
+        <w:t>H is</w:t>
+      </w:r>
+      <w:proofErr w:type="spellEnd"/>
+      <w:r>
+        <w:t xml:space="preserve"> height, Kw is kernel height, P is padding, and </w:t>
+      </w:r>
+      <w:proofErr w:type="spellStart"/>
+      <w:r>
+        <w:t>Sh</w:t>
+      </w:r>
+      <w:proofErr w:type="spellEnd"/>
+      <w:r>
+        <w:t xml:space="preserve"> is stride height</w:t>
       </w:r>
       <w:r>
         <w:br/>
@@ -5137,71 +5420,311 @@
       </w:r>
       <w:r>
         <w:br/>
-        <w:t xml:space="preserve">    classifier.add(Conv2D(32, (3, 3), input_shape=(32,32,1))) # First Layer</w:t>
-      </w:r>
-      <w:r>
-        <w:br/>
-        <w:t xml:space="preserve">    classifier.add(BatchNormalization()) # Adding batch normalization to speed up learning in layers. </w:t>
-      </w:r>
-      <w:r>
-        <w:br/>
-        <w:t xml:space="preserve">    classifier.add(Activation('relu'))</w:t>
-      </w:r>
-      <w:r>
-        <w:br/>
-        <w:t xml:space="preserve">    classifier.add(Conv2D(32, (3, 3))) #Second Layer</w:t>
-      </w:r>
-      <w:r>
-        <w:br/>
-        <w:t xml:space="preserve">    classifier.add(BatchNormalization())</w:t>
-      </w:r>
-      <w:r>
-        <w:br/>
-        <w:t xml:space="preserve">    classifier.add(Activation('relu'))</w:t>
-      </w:r>
-      <w:r>
-        <w:br/>
-        <w:t xml:space="preserve">    classifier.add(MaxPooling2D(pool_size=(2,2)))</w:t>
-      </w:r>
-      <w:r>
-        <w:br/>
-        <w:t xml:space="preserve">    classifier.add(Conv2D(64, (3, 3))) #Third Layer</w:t>
-      </w:r>
-      <w:r>
-        <w:br/>
-        <w:t xml:space="preserve">    classifier.add(BatchNormalization())</w:t>
-      </w:r>
-      <w:r>
-        <w:br/>
-        <w:t xml:space="preserve">    classifier.add(Activation('relu'))                   </w:t>
-      </w:r>
-      <w:r>
-        <w:br/>
-        <w:t xml:space="preserve">    classifier.add(Conv2D(64, (3, 3))) #Fourth Layer</w:t>
-      </w:r>
-      <w:r>
-        <w:br/>
-        <w:t xml:space="preserve">    classifier.add(BatchNormalization())</w:t>
-      </w:r>
-      <w:r>
-        <w:br/>
-        <w:t xml:space="preserve">    classifier.add(Activation('relu'))</w:t>
-      </w:r>
-      <w:r>
-        <w:br/>
-        <w:t xml:space="preserve">    classifier.add(MaxPooling2D(pool_size = (2, 2)))</w:t>
-      </w:r>
-      <w:r>
-        <w:br/>
-        <w:t xml:space="preserve">    classifier.add(Conv2D(32, (3, 3), activation='relu')) #Fifth Layer</w:t>
-      </w:r>
-      <w:r>
-        <w:br/>
-        <w:t xml:space="preserve">    classifier.add(BatchNormalization())</w:t>
-      </w:r>
-      <w:r>
-        <w:br/>
-        <w:t xml:space="preserve">    classifier.add(MaxPooling2D(strides = (2, 2)))</w:t>
+        <w:t xml:space="preserve">    </w:t>
+      </w:r>
+      <w:proofErr w:type="spellStart"/>
+      <w:r>
+        <w:t>classifier.add</w:t>
+      </w:r>
+      <w:proofErr w:type="spellEnd"/>
+      <w:r>
+        <w:t xml:space="preserve">(Conv2D(32, (3, 3), </w:t>
+      </w:r>
+      <w:proofErr w:type="spellStart"/>
+      <w:r>
+        <w:t>input_shape</w:t>
+      </w:r>
+      <w:proofErr w:type="spellEnd"/>
+      <w:r>
+        <w:t>=(32,32,1))) # First Layer</w:t>
+      </w:r>
+      <w:r>
+        <w:br/>
+        <w:t xml:space="preserve">    </w:t>
+      </w:r>
+      <w:proofErr w:type="spellStart"/>
+      <w:r>
+        <w:t>classifier.add</w:t>
+      </w:r>
+      <w:proofErr w:type="spellEnd"/>
+      <w:r>
+        <w:t>(</w:t>
+      </w:r>
+      <w:proofErr w:type="spellStart"/>
+      <w:r>
+        <w:t>BatchNormalization</w:t>
+      </w:r>
+      <w:proofErr w:type="spellEnd"/>
+      <w:r>
+        <w:t xml:space="preserve">()) # Adding batch normalization to speed up learning in layers. </w:t>
+      </w:r>
+      <w:r>
+        <w:br/>
+        <w:t xml:space="preserve">    </w:t>
+      </w:r>
+      <w:proofErr w:type="spellStart"/>
+      <w:r>
+        <w:t>classifier.add</w:t>
+      </w:r>
+      <w:proofErr w:type="spellEnd"/>
+      <w:r>
+        <w:t>(Activation('</w:t>
+      </w:r>
+      <w:proofErr w:type="spellStart"/>
+      <w:r>
+        <w:t>relu</w:t>
+      </w:r>
+      <w:proofErr w:type="spellEnd"/>
+      <w:r>
+        <w:t>'))</w:t>
+      </w:r>
+      <w:r>
+        <w:br/>
+        <w:t xml:space="preserve">    </w:t>
+      </w:r>
+      <w:proofErr w:type="spellStart"/>
+      <w:r>
+        <w:t>classifier.add</w:t>
+      </w:r>
+      <w:proofErr w:type="spellEnd"/>
+      <w:r>
+        <w:t>(Conv2D(32, (3, 3))) #Second Layer</w:t>
+      </w:r>
+      <w:r>
+        <w:br/>
+        <w:t xml:space="preserve">    </w:t>
+      </w:r>
+      <w:proofErr w:type="spellStart"/>
+      <w:r>
+        <w:t>classifier.add</w:t>
+      </w:r>
+      <w:proofErr w:type="spellEnd"/>
+      <w:r>
+        <w:t>(</w:t>
+      </w:r>
+      <w:proofErr w:type="spellStart"/>
+      <w:r>
+        <w:t>BatchNormalization</w:t>
+      </w:r>
+      <w:proofErr w:type="spellEnd"/>
+      <w:r>
+        <w:t>())</w:t>
+      </w:r>
+      <w:r>
+        <w:br/>
+        <w:t xml:space="preserve">    </w:t>
+      </w:r>
+      <w:proofErr w:type="spellStart"/>
+      <w:r>
+        <w:t>classifier.add</w:t>
+      </w:r>
+      <w:proofErr w:type="spellEnd"/>
+      <w:r>
+        <w:t>(Activation('</w:t>
+      </w:r>
+      <w:proofErr w:type="spellStart"/>
+      <w:r>
+        <w:t>relu</w:t>
+      </w:r>
+      <w:proofErr w:type="spellEnd"/>
+      <w:r>
+        <w:t>'))</w:t>
+      </w:r>
+      <w:r>
+        <w:br/>
+        <w:t xml:space="preserve">    </w:t>
+      </w:r>
+      <w:proofErr w:type="spellStart"/>
+      <w:r>
+        <w:t>classifier.add</w:t>
+      </w:r>
+      <w:proofErr w:type="spellEnd"/>
+      <w:r>
+        <w:t>(MaxPooling2D(</w:t>
+      </w:r>
+      <w:proofErr w:type="spellStart"/>
+      <w:r>
+        <w:t>pool_size</w:t>
+      </w:r>
+      <w:proofErr w:type="spellEnd"/>
+      <w:r>
+        <w:t>=(2,2)))</w:t>
+      </w:r>
+      <w:r>
+        <w:br/>
+        <w:t xml:space="preserve">    </w:t>
+      </w:r>
+      <w:proofErr w:type="spellStart"/>
+      <w:r>
+        <w:t>classifier.add</w:t>
+      </w:r>
+      <w:proofErr w:type="spellEnd"/>
+      <w:r>
+        <w:t>(Conv2D(64, (3, 3))) #Third Layer</w:t>
+      </w:r>
+      <w:r>
+        <w:br/>
+        <w:t xml:space="preserve">    </w:t>
+      </w:r>
+      <w:proofErr w:type="spellStart"/>
+      <w:r>
+        <w:t>classifier.add</w:t>
+      </w:r>
+      <w:proofErr w:type="spellEnd"/>
+      <w:r>
+        <w:t>(</w:t>
+      </w:r>
+      <w:proofErr w:type="spellStart"/>
+      <w:r>
+        <w:t>BatchNormalization</w:t>
+      </w:r>
+      <w:proofErr w:type="spellEnd"/>
+      <w:r>
+        <w:t>())</w:t>
+      </w:r>
+      <w:r>
+        <w:br/>
+        <w:t xml:space="preserve">    </w:t>
+      </w:r>
+      <w:proofErr w:type="spellStart"/>
+      <w:r>
+        <w:t>classifier.add</w:t>
+      </w:r>
+      <w:proofErr w:type="spellEnd"/>
+      <w:r>
+        <w:t>(Activation('</w:t>
+      </w:r>
+      <w:proofErr w:type="spellStart"/>
+      <w:r>
+        <w:t>relu</w:t>
+      </w:r>
+      <w:proofErr w:type="spellEnd"/>
+      <w:r>
+        <w:t xml:space="preserve">'))                   </w:t>
+      </w:r>
+      <w:r>
+        <w:br/>
+        <w:t xml:space="preserve">    </w:t>
+      </w:r>
+      <w:proofErr w:type="spellStart"/>
+      <w:r>
+        <w:t>classifier.add</w:t>
+      </w:r>
+      <w:proofErr w:type="spellEnd"/>
+      <w:r>
+        <w:t>(Conv2D(64, (3, 3))) #Fourth Layer</w:t>
+      </w:r>
+      <w:r>
+        <w:br/>
+        <w:t xml:space="preserve">    </w:t>
+      </w:r>
+      <w:proofErr w:type="spellStart"/>
+      <w:r>
+        <w:t>classifier.add</w:t>
+      </w:r>
+      <w:proofErr w:type="spellEnd"/>
+      <w:r>
+        <w:t>(</w:t>
+      </w:r>
+      <w:proofErr w:type="spellStart"/>
+      <w:r>
+        <w:t>BatchNormalization</w:t>
+      </w:r>
+      <w:proofErr w:type="spellEnd"/>
+      <w:r>
+        <w:t>())</w:t>
+      </w:r>
+      <w:r>
+        <w:br/>
+        <w:t xml:space="preserve">    </w:t>
+      </w:r>
+      <w:proofErr w:type="spellStart"/>
+      <w:r>
+        <w:t>classifier.add</w:t>
+      </w:r>
+      <w:proofErr w:type="spellEnd"/>
+      <w:r>
+        <w:t>(Activation('</w:t>
+      </w:r>
+      <w:proofErr w:type="spellStart"/>
+      <w:r>
+        <w:t>relu</w:t>
+      </w:r>
+      <w:proofErr w:type="spellEnd"/>
+      <w:r>
+        <w:t>'))</w:t>
+      </w:r>
+      <w:r>
+        <w:br/>
+        <w:t xml:space="preserve">    </w:t>
+      </w:r>
+      <w:proofErr w:type="spellStart"/>
+      <w:r>
+        <w:t>classifier.add</w:t>
+      </w:r>
+      <w:proofErr w:type="spellEnd"/>
+      <w:r>
+        <w:t>(MaxPooling2D(</w:t>
+      </w:r>
+      <w:proofErr w:type="spellStart"/>
+      <w:r>
+        <w:t>pool_size</w:t>
+      </w:r>
+      <w:proofErr w:type="spellEnd"/>
+      <w:r>
+        <w:t xml:space="preserve"> = (2, 2)))</w:t>
+      </w:r>
+      <w:r>
+        <w:br/>
+        <w:t xml:space="preserve">    </w:t>
+      </w:r>
+      <w:proofErr w:type="spellStart"/>
+      <w:r>
+        <w:t>classifier.add</w:t>
+      </w:r>
+      <w:proofErr w:type="spellEnd"/>
+      <w:r>
+        <w:t>(Conv2D(32, (3, 3), activation='</w:t>
+      </w:r>
+      <w:proofErr w:type="spellStart"/>
+      <w:r>
+        <w:t>relu</w:t>
+      </w:r>
+      <w:proofErr w:type="spellEnd"/>
+      <w:r>
+        <w:t>')) #Fifth Layer</w:t>
+      </w:r>
+      <w:r>
+        <w:br/>
+        <w:t xml:space="preserve">    </w:t>
+      </w:r>
+      <w:proofErr w:type="spellStart"/>
+      <w:r>
+        <w:t>classifier.add</w:t>
+      </w:r>
+      <w:proofErr w:type="spellEnd"/>
+      <w:r>
+        <w:t>(</w:t>
+      </w:r>
+      <w:proofErr w:type="spellStart"/>
+      <w:r>
+        <w:t>BatchNormalization</w:t>
+      </w:r>
+      <w:proofErr w:type="spellEnd"/>
+      <w:r>
+        <w:t>())</w:t>
+      </w:r>
+      <w:r>
+        <w:br/>
+        <w:t xml:space="preserve">    </w:t>
+      </w:r>
+      <w:proofErr w:type="spellStart"/>
+      <w:r>
+        <w:t>classifier.add</w:t>
+      </w:r>
+      <w:proofErr w:type="spellEnd"/>
+      <w:r>
+        <w:t>(MaxPooling2D(strides = (2, 2)))</w:t>
       </w:r>
       <w:r>
         <w:br/>
@@ -5209,23 +5732,87 @@
       </w:r>
       <w:r>
         <w:br/>
-        <w:t xml:space="preserve">    classifier.add(Flatten())</w:t>
-      </w:r>
-      <w:r>
-        <w:br/>
-        <w:t xml:space="preserve">    classifier.add(Dense(units=128, activation='relu'))</w:t>
-      </w:r>
-      <w:r>
-        <w:br/>
-        <w:t xml:space="preserve">    classifier.add(BatchNormalization())</w:t>
-      </w:r>
-      <w:r>
-        <w:br/>
-        <w:t xml:space="preserve">    classifier.add(Dropout(0.25))</w:t>
-      </w:r>
-      <w:r>
-        <w:br/>
-        <w:t xml:space="preserve">    classifier.add(Dense(units=64, activation='relu'))</w:t>
+        <w:t xml:space="preserve">    </w:t>
+      </w:r>
+      <w:proofErr w:type="spellStart"/>
+      <w:r>
+        <w:t>classifier.add</w:t>
+      </w:r>
+      <w:proofErr w:type="spellEnd"/>
+      <w:r>
+        <w:t>(Flatten())</w:t>
+      </w:r>
+      <w:r>
+        <w:br/>
+        <w:t xml:space="preserve">    </w:t>
+      </w:r>
+      <w:proofErr w:type="spellStart"/>
+      <w:r>
+        <w:t>classifier.add</w:t>
+      </w:r>
+      <w:proofErr w:type="spellEnd"/>
+      <w:r>
+        <w:t>(Dense(units=128, activation='</w:t>
+      </w:r>
+      <w:proofErr w:type="spellStart"/>
+      <w:r>
+        <w:t>relu</w:t>
+      </w:r>
+      <w:proofErr w:type="spellEnd"/>
+      <w:r>
+        <w:t>'))</w:t>
+      </w:r>
+      <w:r>
+        <w:br/>
+        <w:t xml:space="preserve">    </w:t>
+      </w:r>
+      <w:proofErr w:type="spellStart"/>
+      <w:r>
+        <w:t>classifier.add</w:t>
+      </w:r>
+      <w:proofErr w:type="spellEnd"/>
+      <w:r>
+        <w:t>(</w:t>
+      </w:r>
+      <w:proofErr w:type="spellStart"/>
+      <w:r>
+        <w:t>BatchNormalization</w:t>
+      </w:r>
+      <w:proofErr w:type="spellEnd"/>
+      <w:r>
+        <w:t>())</w:t>
+      </w:r>
+      <w:r>
+        <w:br/>
+        <w:t xml:space="preserve">    </w:t>
+      </w:r>
+      <w:proofErr w:type="spellStart"/>
+      <w:r>
+        <w:t>classifier.add</w:t>
+      </w:r>
+      <w:proofErr w:type="spellEnd"/>
+      <w:r>
+        <w:t>(Dropout(0.25))</w:t>
+      </w:r>
+      <w:r>
+        <w:br/>
+        <w:t xml:space="preserve">    </w:t>
+      </w:r>
+      <w:proofErr w:type="spellStart"/>
+      <w:r>
+        <w:t>classifier.add</w:t>
+      </w:r>
+      <w:proofErr w:type="spellEnd"/>
+      <w:r>
+        <w:t>(Dense(units=64, activation='</w:t>
+      </w:r>
+      <w:proofErr w:type="spellStart"/>
+      <w:r>
+        <w:t>relu</w:t>
+      </w:r>
+      <w:proofErr w:type="spellEnd"/>
+      <w:r>
+        <w:t>'))</w:t>
       </w:r>
       <w:r>
         <w:br/>
@@ -5236,7 +5823,15 @@
       </w:r>
       <w:r>
         <w:lastRenderedPageBreak/>
-        <w:t xml:space="preserve">    classifier.add(Dense(units=1, activation= 'sigmoid'))</w:t>
+        <w:t xml:space="preserve">    </w:t>
+      </w:r>
+      <w:proofErr w:type="spellStart"/>
+      <w:r>
+        <w:t>classifier.add</w:t>
+      </w:r>
+      <w:proofErr w:type="spellEnd"/>
+      <w:r>
+        <w:t>(Dense(units=1, activation= 'sigmoid'))</w:t>
       </w:r>
       <w:r>
         <w:br/>
@@ -5248,27 +5843,115 @@
         <w:spacing w:line="240" w:lineRule="auto"/>
       </w:pPr>
       <w:r>
-        <w:t>def cnn_classifier(loadmodel=None):</w:t>
-      </w:r>
-      <w:r>
-        <w:br/>
-        <w:t xml:space="preserve">    classifier = create_model()</w:t>
-      </w:r>
-      <w:r>
-        <w:br/>
-        <w:t xml:space="preserve">    #adam = Adam(lr = 0.00001, beta_1 = 0.95, beta_2 = 0.999)</w:t>
-      </w:r>
-      <w:r>
-        <w:br/>
-        <w:t xml:space="preserve">    if loadmodel:</w:t>
-      </w:r>
-      <w:r>
-        <w:br/>
-        <w:t xml:space="preserve">        classifier.load_weights(loadmodel)</w:t>
-      </w:r>
-      <w:r>
-        <w:br/>
-        <w:t xml:space="preserve">    classifier.compile(optimizer= 'adam', loss= 'binary_crossentropy', metrics= ['accuracy'], )</w:t>
+        <w:t xml:space="preserve">def </w:t>
+      </w:r>
+      <w:proofErr w:type="spellStart"/>
+      <w:r>
+        <w:t>cnn_classifier</w:t>
+      </w:r>
+      <w:proofErr w:type="spellEnd"/>
+      <w:r>
+        <w:t>(</w:t>
+      </w:r>
+      <w:proofErr w:type="spellStart"/>
+      <w:r>
+        <w:t>loadmodel</w:t>
+      </w:r>
+      <w:proofErr w:type="spellEnd"/>
+      <w:r>
+        <w:t>=None):</w:t>
+      </w:r>
+      <w:r>
+        <w:br/>
+        <w:t xml:space="preserve">    classifier = </w:t>
+      </w:r>
+      <w:proofErr w:type="spellStart"/>
+      <w:r>
+        <w:t>create_model</w:t>
+      </w:r>
+      <w:proofErr w:type="spellEnd"/>
+      <w:r>
+        <w:t>()</w:t>
+      </w:r>
+      <w:r>
+        <w:br/>
+        <w:t xml:space="preserve">    #</w:t>
+      </w:r>
+      <w:proofErr w:type="spellStart"/>
+      <w:r>
+        <w:t>adam</w:t>
+      </w:r>
+      <w:proofErr w:type="spellEnd"/>
+      <w:r>
+        <w:t xml:space="preserve"> = Adam(</w:t>
+      </w:r>
+      <w:proofErr w:type="spellStart"/>
+      <w:r>
+        <w:t>lr</w:t>
+      </w:r>
+      <w:proofErr w:type="spellEnd"/>
+      <w:r>
+        <w:t xml:space="preserve"> = 0.00001, beta_1 = 0.95, beta_2 = 0.999)</w:t>
+      </w:r>
+      <w:r>
+        <w:br/>
+        <w:t xml:space="preserve">    if </w:t>
+      </w:r>
+      <w:proofErr w:type="spellStart"/>
+      <w:r>
+        <w:t>loadmodel</w:t>
+      </w:r>
+      <w:proofErr w:type="spellEnd"/>
+      <w:r>
+        <w:t>:</w:t>
+      </w:r>
+      <w:r>
+        <w:br/>
+        <w:t xml:space="preserve">        </w:t>
+      </w:r>
+      <w:proofErr w:type="spellStart"/>
+      <w:r>
+        <w:t>classifier.load_weights</w:t>
+      </w:r>
+      <w:proofErr w:type="spellEnd"/>
+      <w:r>
+        <w:t>(</w:t>
+      </w:r>
+      <w:proofErr w:type="spellStart"/>
+      <w:r>
+        <w:t>loadmodel</w:t>
+      </w:r>
+      <w:proofErr w:type="spellEnd"/>
+      <w:r>
+        <w:t>)</w:t>
+      </w:r>
+      <w:r>
+        <w:br/>
+        <w:t xml:space="preserve">    </w:t>
+      </w:r>
+      <w:proofErr w:type="spellStart"/>
+      <w:r>
+        <w:t>classifier.compile</w:t>
+      </w:r>
+      <w:proofErr w:type="spellEnd"/>
+      <w:r>
+        <w:t>(optimizer= '</w:t>
+      </w:r>
+      <w:proofErr w:type="spellStart"/>
+      <w:r>
+        <w:t>adam</w:t>
+      </w:r>
+      <w:proofErr w:type="spellEnd"/>
+      <w:r>
+        <w:t>', loss= '</w:t>
+      </w:r>
+      <w:proofErr w:type="spellStart"/>
+      <w:r>
+        <w:t>binary_crossentropy</w:t>
+      </w:r>
+      <w:proofErr w:type="spellEnd"/>
+      <w:r>
+        <w:t>', metrics= ['accuracy'], )</w:t>
       </w:r>
       <w:r>
         <w:br/>
@@ -5276,39 +5959,159 @@
       </w:r>
       <w:r>
         <w:br/>
-        <w:t xml:space="preserve">    tensorboard = TensorBoard(log_dir="logs/{}".format(time()))    </w:t>
-      </w:r>
-      <w:r>
-        <w:br/>
-        <w:t xml:space="preserve">    train_datagen = ImageDataGenerator(rescale = 1./255,</w:t>
-      </w:r>
-      <w:r>
-        <w:br/>
-        <w:t xml:space="preserve">                                       shear_range = 0.2,</w:t>
-      </w:r>
-      <w:r>
-        <w:br/>
-        <w:t xml:space="preserve">                                       zoom_range = 0.2,</w:t>
-      </w:r>
-      <w:r>
-        <w:br/>
-        <w:t xml:space="preserve">                                       horizontal_flip = True)    </w:t>
-      </w:r>
-      <w:r>
-        <w:br/>
-        <w:t xml:space="preserve">    test_datagen = ImageDataGenerator(rescale = 1./255)</w:t>
-      </w:r>
-      <w:r>
-        <w:br/>
-        <w:t xml:space="preserve">    training_set = train_datagen.flow_from_directory('./MURA-v1.1/training_set',</w:t>
-      </w:r>
-      <w:r>
-        <w:br/>
-        <w:t xml:space="preserve">                                                     target_size = (32, 32),</w:t>
-      </w:r>
-      <w:r>
-        <w:br/>
-        <w:t xml:space="preserve">                                                     color_mode = 'grayscale',</w:t>
+        <w:t xml:space="preserve">    </w:t>
+      </w:r>
+      <w:proofErr w:type="spellStart"/>
+      <w:r>
+        <w:t>tensorboard</w:t>
+      </w:r>
+      <w:proofErr w:type="spellEnd"/>
+      <w:r>
+        <w:t xml:space="preserve"> = </w:t>
+      </w:r>
+      <w:proofErr w:type="spellStart"/>
+      <w:r>
+        <w:t>TensorBoard</w:t>
+      </w:r>
+      <w:proofErr w:type="spellEnd"/>
+      <w:r>
+        <w:t>(</w:t>
+      </w:r>
+      <w:proofErr w:type="spellStart"/>
+      <w:r>
+        <w:t>log_dir</w:t>
+      </w:r>
+      <w:proofErr w:type="spellEnd"/>
+      <w:r>
+        <w:t xml:space="preserve">="logs/{}".format(time()))    </w:t>
+      </w:r>
+      <w:r>
+        <w:br/>
+        <w:t xml:space="preserve">    </w:t>
+      </w:r>
+      <w:proofErr w:type="spellStart"/>
+      <w:r>
+        <w:t>train_datagen</w:t>
+      </w:r>
+      <w:proofErr w:type="spellEnd"/>
+      <w:r>
+        <w:t xml:space="preserve"> = </w:t>
+      </w:r>
+      <w:proofErr w:type="spellStart"/>
+      <w:r>
+        <w:t>ImageDataGenerator</w:t>
+      </w:r>
+      <w:proofErr w:type="spellEnd"/>
+      <w:r>
+        <w:t>(rescale = 1./255,</w:t>
+      </w:r>
+      <w:r>
+        <w:br/>
+        <w:t xml:space="preserve">                                       </w:t>
+      </w:r>
+      <w:proofErr w:type="spellStart"/>
+      <w:r>
+        <w:t>shear_range</w:t>
+      </w:r>
+      <w:proofErr w:type="spellEnd"/>
+      <w:r>
+        <w:t xml:space="preserve"> = 0.2,</w:t>
+      </w:r>
+      <w:r>
+        <w:br/>
+        <w:t xml:space="preserve">                                       </w:t>
+      </w:r>
+      <w:proofErr w:type="spellStart"/>
+      <w:r>
+        <w:t>zoom_range</w:t>
+      </w:r>
+      <w:proofErr w:type="spellEnd"/>
+      <w:r>
+        <w:t xml:space="preserve"> = 0.2,</w:t>
+      </w:r>
+      <w:r>
+        <w:br/>
+        <w:t xml:space="preserve">                                       </w:t>
+      </w:r>
+      <w:proofErr w:type="spellStart"/>
+      <w:r>
+        <w:t>horizontal_flip</w:t>
+      </w:r>
+      <w:proofErr w:type="spellEnd"/>
+      <w:r>
+        <w:t xml:space="preserve"> = True)    </w:t>
+      </w:r>
+      <w:r>
+        <w:br/>
+        <w:t xml:space="preserve">    </w:t>
+      </w:r>
+      <w:proofErr w:type="spellStart"/>
+      <w:r>
+        <w:t>test_datagen</w:t>
+      </w:r>
+      <w:proofErr w:type="spellEnd"/>
+      <w:r>
+        <w:t xml:space="preserve"> = </w:t>
+      </w:r>
+      <w:proofErr w:type="spellStart"/>
+      <w:r>
+        <w:t>ImageDataGenerator</w:t>
+      </w:r>
+      <w:proofErr w:type="spellEnd"/>
+      <w:r>
+        <w:t>(rescale = 1./255)</w:t>
+      </w:r>
+      <w:r>
+        <w:br/>
+        <w:t xml:space="preserve">    </w:t>
+      </w:r>
+      <w:proofErr w:type="spellStart"/>
+      <w:r>
+        <w:t>training_set</w:t>
+      </w:r>
+      <w:proofErr w:type="spellEnd"/>
+      <w:r>
+        <w:t xml:space="preserve"> = </w:t>
+      </w:r>
+      <w:proofErr w:type="spellStart"/>
+      <w:r>
+        <w:t>train_datagen.flow_from_directory</w:t>
+      </w:r>
+      <w:proofErr w:type="spellEnd"/>
+      <w:r>
+        <w:t>('./MURA-v1.1/</w:t>
+      </w:r>
+      <w:proofErr w:type="spellStart"/>
+      <w:r>
+        <w:t>training_set</w:t>
+      </w:r>
+      <w:proofErr w:type="spellEnd"/>
+      <w:r>
+        <w:t>',</w:t>
+      </w:r>
+      <w:r>
+        <w:br/>
+        <w:t xml:space="preserve">                                                     </w:t>
+      </w:r>
+      <w:proofErr w:type="spellStart"/>
+      <w:r>
+        <w:t>target_size</w:t>
+      </w:r>
+      <w:proofErr w:type="spellEnd"/>
+      <w:r>
+        <w:t xml:space="preserve"> = (32, 32),</w:t>
+      </w:r>
+      <w:r>
+        <w:br/>
+        <w:t xml:space="preserve">                                                     </w:t>
+      </w:r>
+      <w:proofErr w:type="spellStart"/>
+      <w:r>
+        <w:t>color_mode</w:t>
+      </w:r>
+      <w:proofErr w:type="spellEnd"/>
+      <w:r>
+        <w:t xml:space="preserve"> = 'grayscale',</w:t>
       </w:r>
       <w:r>
         <w:br/>
@@ -5316,7 +6119,15 @@
       </w:r>
       <w:r>
         <w:br/>
-        <w:t xml:space="preserve">                                                     batch_size=10,</w:t>
+        <w:t xml:space="preserve">                                                     </w:t>
+      </w:r>
+      <w:proofErr w:type="spellStart"/>
+      <w:r>
+        <w:t>batch_size</w:t>
+      </w:r>
+      <w:proofErr w:type="spellEnd"/>
+      <w:r>
+        <w:t>=10,</w:t>
       </w:r>
       <w:r>
         <w:br/>
@@ -5324,19 +6135,59 @@
       </w:r>
       <w:r>
         <w:br/>
-        <w:t xml:space="preserve">                                                     class_mode = 'binary')</w:t>
-      </w:r>
-      <w:r>
-        <w:br/>
-        <w:t xml:space="preserve">    test_set = test_datagen.flow_from_directory('./MURA-v1.1/valid',</w:t>
-      </w:r>
-      <w:r>
-        <w:br/>
-        <w:t xml:space="preserve">                                                target_size = (32, 32),</w:t>
-      </w:r>
-      <w:r>
-        <w:br/>
-        <w:t xml:space="preserve">                                                batch_size = 10,</w:t>
+        <w:t xml:space="preserve">                                                     </w:t>
+      </w:r>
+      <w:proofErr w:type="spellStart"/>
+      <w:r>
+        <w:t>class_mode</w:t>
+      </w:r>
+      <w:proofErr w:type="spellEnd"/>
+      <w:r>
+        <w:t xml:space="preserve"> = 'binary')</w:t>
+      </w:r>
+      <w:r>
+        <w:br/>
+        <w:t xml:space="preserve">    </w:t>
+      </w:r>
+      <w:proofErr w:type="spellStart"/>
+      <w:r>
+        <w:t>test_set</w:t>
+      </w:r>
+      <w:proofErr w:type="spellEnd"/>
+      <w:r>
+        <w:t xml:space="preserve"> = </w:t>
+      </w:r>
+      <w:proofErr w:type="spellStart"/>
+      <w:r>
+        <w:t>test_datagen.flow_from_directory</w:t>
+      </w:r>
+      <w:proofErr w:type="spellEnd"/>
+      <w:r>
+        <w:t>('./MURA-v1.1/valid',</w:t>
+      </w:r>
+      <w:r>
+        <w:br/>
+        <w:t xml:space="preserve">                                                </w:t>
+      </w:r>
+      <w:proofErr w:type="spellStart"/>
+      <w:r>
+        <w:t>target_size</w:t>
+      </w:r>
+      <w:proofErr w:type="spellEnd"/>
+      <w:r>
+        <w:t xml:space="preserve"> = (32, 32),</w:t>
+      </w:r>
+      <w:r>
+        <w:br/>
+        <w:t xml:space="preserve">                                                </w:t>
+      </w:r>
+      <w:proofErr w:type="spellStart"/>
+      <w:r>
+        <w:t>batch_size</w:t>
+      </w:r>
+      <w:proofErr w:type="spellEnd"/>
+      <w:r>
+        <w:t xml:space="preserve"> = 10,</w:t>
       </w:r>
       <w:r>
         <w:br/>
@@ -5344,15 +6195,39 @@
       </w:r>
       <w:r>
         <w:br/>
-        <w:t xml:space="preserve">                                                color_mode = 'grayscale',</w:t>
-      </w:r>
-      <w:r>
-        <w:br/>
-        <w:t xml:space="preserve">                                                class_mode = 'binary')</w:t>
-      </w:r>
-      <w:r>
-        <w:br/>
-        <w:t xml:space="preserve">    STEP_SIZE_TRAIN = 2821//10 #num_examples//batch size</w:t>
+        <w:t xml:space="preserve">                                                </w:t>
+      </w:r>
+      <w:proofErr w:type="spellStart"/>
+      <w:r>
+        <w:t>color_mode</w:t>
+      </w:r>
+      <w:proofErr w:type="spellEnd"/>
+      <w:r>
+        <w:t xml:space="preserve"> = 'grayscale',</w:t>
+      </w:r>
+      <w:r>
+        <w:br/>
+        <w:t xml:space="preserve">                                                </w:t>
+      </w:r>
+      <w:proofErr w:type="spellStart"/>
+      <w:r>
+        <w:t>class_mode</w:t>
+      </w:r>
+      <w:proofErr w:type="spellEnd"/>
+      <w:r>
+        <w:t xml:space="preserve"> = 'binary')</w:t>
+      </w:r>
+      <w:r>
+        <w:br/>
+        <w:t xml:space="preserve">    STEP_SIZE_TRAIN = 2821//10 #</w:t>
+      </w:r>
+      <w:proofErr w:type="spellStart"/>
+      <w:r>
+        <w:t>num_examples</w:t>
+      </w:r>
+      <w:proofErr w:type="spellEnd"/>
+      <w:r>
+        <w:t>//batch size</w:t>
       </w:r>
       <w:r>
         <w:br/>
@@ -5360,19 +6235,91 @@
       </w:r>
       <w:r>
         <w:br/>
-        <w:t xml:space="preserve">    classifier.fit_generator(training_set, steps_per_epoch = STEP_SIZE_TRAIN, validation_data = test_set,</w:t>
-      </w:r>
-      <w:r>
-        <w:br/>
-        <w:t xml:space="preserve">                             validation_steps = STEP_SIZE_VALID, epochs=25, callbacks=[tensorboard])</w:t>
-      </w:r>
-      <w:r>
-        <w:br/>
-        <w:t xml:space="preserve">    classifier.save_weights('Five_convolutions_layers.h5')</w:t>
-      </w:r>
-      <w:r>
-        <w:br/>
-        <w:t xml:space="preserve">    classifier.summary()</w:t>
+        <w:t xml:space="preserve">    </w:t>
+      </w:r>
+      <w:proofErr w:type="spellStart"/>
+      <w:r>
+        <w:t>classifier.fit_generator</w:t>
+      </w:r>
+      <w:proofErr w:type="spellEnd"/>
+      <w:r>
+        <w:t>(</w:t>
+      </w:r>
+      <w:proofErr w:type="spellStart"/>
+      <w:r>
+        <w:t>training_set</w:t>
+      </w:r>
+      <w:proofErr w:type="spellEnd"/>
+      <w:r>
+        <w:t xml:space="preserve">, </w:t>
+      </w:r>
+      <w:proofErr w:type="spellStart"/>
+      <w:r>
+        <w:t>steps_per_epoch</w:t>
+      </w:r>
+      <w:proofErr w:type="spellEnd"/>
+      <w:r>
+        <w:t xml:space="preserve"> = STEP_SIZE_TRAIN, </w:t>
+      </w:r>
+      <w:proofErr w:type="spellStart"/>
+      <w:r>
+        <w:t>validation_data</w:t>
+      </w:r>
+      <w:proofErr w:type="spellEnd"/>
+      <w:r>
+        <w:t xml:space="preserve"> = </w:t>
+      </w:r>
+      <w:proofErr w:type="spellStart"/>
+      <w:r>
+        <w:t>test_set</w:t>
+      </w:r>
+      <w:proofErr w:type="spellEnd"/>
+      <w:r>
+        <w:t>,</w:t>
+      </w:r>
+      <w:r>
+        <w:br/>
+        <w:t xml:space="preserve">                             </w:t>
+      </w:r>
+      <w:proofErr w:type="spellStart"/>
+      <w:r>
+        <w:t>validation_steps</w:t>
+      </w:r>
+      <w:proofErr w:type="spellEnd"/>
+      <w:r>
+        <w:t xml:space="preserve"> = STEP_SIZE_VALID, epochs=25, callbacks=[</w:t>
+      </w:r>
+      <w:proofErr w:type="spellStart"/>
+      <w:r>
+        <w:t>tensorboard</w:t>
+      </w:r>
+      <w:proofErr w:type="spellEnd"/>
+      <w:r>
+        <w:t>])</w:t>
+      </w:r>
+      <w:r>
+        <w:br/>
+        <w:t xml:space="preserve">    </w:t>
+      </w:r>
+      <w:proofErr w:type="spellStart"/>
+      <w:r>
+        <w:t>classifier.save_weights</w:t>
+      </w:r>
+      <w:proofErr w:type="spellEnd"/>
+      <w:r>
+        <w:t>('Five_convolutions_layers.h5')</w:t>
+      </w:r>
+      <w:r>
+        <w:br/>
+        <w:t xml:space="preserve">    </w:t>
+      </w:r>
+      <w:proofErr w:type="spellStart"/>
+      <w:r>
+        <w:t>classifier.summary</w:t>
+      </w:r>
+      <w:proofErr w:type="spellEnd"/>
+      <w:r>
+        <w:t>()</w:t>
       </w:r>
     </w:p>
     <w:p>
@@ -5390,19 +6337,91 @@
       </w:r>
       <w:r>
         <w:br/>
-        <w:t>def load_and_predict(model_weights, study_dir):</w:t>
-      </w:r>
-      <w:r>
-        <w:br/>
-        <w:t xml:space="preserve">    model = create_model()</w:t>
-      </w:r>
-      <w:r>
-        <w:br/>
-        <w:t xml:space="preserve">    model.load_weights(model_weights)</w:t>
-      </w:r>
-      <w:r>
-        <w:br/>
-        <w:t xml:space="preserve">    imgs = os.listdir(study_dir)</w:t>
+        <w:t xml:space="preserve">def </w:t>
+      </w:r>
+      <w:proofErr w:type="spellStart"/>
+      <w:r>
+        <w:t>load_and_predict</w:t>
+      </w:r>
+      <w:proofErr w:type="spellEnd"/>
+      <w:r>
+        <w:t>(</w:t>
+      </w:r>
+      <w:proofErr w:type="spellStart"/>
+      <w:r>
+        <w:t>model_weights</w:t>
+      </w:r>
+      <w:proofErr w:type="spellEnd"/>
+      <w:r>
+        <w:t xml:space="preserve">, </w:t>
+      </w:r>
+      <w:proofErr w:type="spellStart"/>
+      <w:r>
+        <w:t>study_dir</w:t>
+      </w:r>
+      <w:proofErr w:type="spellEnd"/>
+      <w:r>
+        <w:t>):</w:t>
+      </w:r>
+      <w:r>
+        <w:br/>
+        <w:t xml:space="preserve">    model = </w:t>
+      </w:r>
+      <w:proofErr w:type="spellStart"/>
+      <w:r>
+        <w:t>create_model</w:t>
+      </w:r>
+      <w:proofErr w:type="spellEnd"/>
+      <w:r>
+        <w:t>()</w:t>
+      </w:r>
+      <w:r>
+        <w:br/>
+        <w:t xml:space="preserve">    </w:t>
+      </w:r>
+      <w:proofErr w:type="spellStart"/>
+      <w:r>
+        <w:t>model.load_weights</w:t>
+      </w:r>
+      <w:proofErr w:type="spellEnd"/>
+      <w:r>
+        <w:t>(</w:t>
+      </w:r>
+      <w:proofErr w:type="spellStart"/>
+      <w:r>
+        <w:t>model_weights</w:t>
+      </w:r>
+      <w:proofErr w:type="spellEnd"/>
+      <w:r>
+        <w:t>)</w:t>
+      </w:r>
+      <w:r>
+        <w:br/>
+        <w:t xml:space="preserve">    </w:t>
+      </w:r>
+      <w:proofErr w:type="spellStart"/>
+      <w:r>
+        <w:t>imgs</w:t>
+      </w:r>
+      <w:proofErr w:type="spellEnd"/>
+      <w:r>
+        <w:t xml:space="preserve"> = </w:t>
+      </w:r>
+      <w:proofErr w:type="spellStart"/>
+      <w:r>
+        <w:t>os.listdir</w:t>
+      </w:r>
+      <w:proofErr w:type="spellEnd"/>
+      <w:r>
+        <w:t>(</w:t>
+      </w:r>
+      <w:proofErr w:type="spellStart"/>
+      <w:r>
+        <w:t>study_dir</w:t>
+      </w:r>
+      <w:proofErr w:type="spellEnd"/>
+      <w:r>
+        <w:t>)</w:t>
       </w:r>
       <w:r>
         <w:br/>
@@ -5410,34 +6429,178 @@
       </w:r>
       <w:r>
         <w:br/>
-        <w:t xml:space="preserve">    for img in imgs:</w:t>
-      </w:r>
-      <w:r>
-        <w:br/>
-        <w:t xml:space="preserve">        test_image = image.load_img(study_dir+'/'+img, target_size=(32, 32), color_mode="grayscale")</w:t>
-      </w:r>
-      <w:r>
-        <w:br/>
-        <w:t xml:space="preserve">        test_image = image.img_to_array(test_image)</w:t>
-      </w:r>
-      <w:r>
-        <w:br/>
-        <w:t xml:space="preserve">        test_image = np.expand_dims(test_image, axis=0)</w:t>
-      </w:r>
-      <w:r>
-        <w:br/>
-        <w:t xml:space="preserve">        test_image /= 255 #Normalizes input</w:t>
-      </w:r>
-      <w:r>
-        <w:br/>
-        <w:t xml:space="preserve">        answer = model.predict(test_image)</w:t>
+        <w:t xml:space="preserve">    for </w:t>
+      </w:r>
+      <w:proofErr w:type="spellStart"/>
+      <w:r>
+        <w:t>img</w:t>
+      </w:r>
+      <w:proofErr w:type="spellEnd"/>
+      <w:r>
+        <w:t xml:space="preserve"> in </w:t>
+      </w:r>
+      <w:proofErr w:type="spellStart"/>
+      <w:r>
+        <w:t>imgs</w:t>
+      </w:r>
+      <w:proofErr w:type="spellEnd"/>
+      <w:r>
+        <w:t>:</w:t>
+      </w:r>
+      <w:r>
+        <w:br/>
+        <w:t xml:space="preserve">        </w:t>
+      </w:r>
+      <w:proofErr w:type="spellStart"/>
+      <w:r>
+        <w:t>test_image</w:t>
+      </w:r>
+      <w:proofErr w:type="spellEnd"/>
+      <w:r>
+        <w:t xml:space="preserve"> = </w:t>
+      </w:r>
+      <w:proofErr w:type="spellStart"/>
+      <w:r>
+        <w:t>image.load_img</w:t>
+      </w:r>
+      <w:proofErr w:type="spellEnd"/>
+      <w:r>
+        <w:t>(</w:t>
+      </w:r>
+      <w:proofErr w:type="spellStart"/>
+      <w:r>
+        <w:t>study_dir</w:t>
+      </w:r>
+      <w:proofErr w:type="spellEnd"/>
+      <w:r>
+        <w:t>+'/'+</w:t>
+      </w:r>
+      <w:proofErr w:type="spellStart"/>
+      <w:r>
+        <w:t>img</w:t>
+      </w:r>
+      <w:proofErr w:type="spellEnd"/>
+      <w:r>
+        <w:t xml:space="preserve">, </w:t>
+      </w:r>
+      <w:proofErr w:type="spellStart"/>
+      <w:r>
+        <w:t>target_size</w:t>
+      </w:r>
+      <w:proofErr w:type="spellEnd"/>
+      <w:r>
+        <w:t xml:space="preserve">=(32, 32), </w:t>
+      </w:r>
+      <w:proofErr w:type="spellStart"/>
+      <w:r>
+        <w:t>color_mode</w:t>
+      </w:r>
+      <w:proofErr w:type="spellEnd"/>
+      <w:r>
+        <w:t>="grayscale")</w:t>
+      </w:r>
+      <w:r>
+        <w:br/>
+        <w:t xml:space="preserve">        </w:t>
+      </w:r>
+      <w:proofErr w:type="spellStart"/>
+      <w:r>
+        <w:t>test_image</w:t>
+      </w:r>
+      <w:proofErr w:type="spellEnd"/>
+      <w:r>
+        <w:t xml:space="preserve"> = </w:t>
+      </w:r>
+      <w:proofErr w:type="spellStart"/>
+      <w:r>
+        <w:t>image.img_to_array</w:t>
+      </w:r>
+      <w:proofErr w:type="spellEnd"/>
+      <w:r>
+        <w:t>(</w:t>
+      </w:r>
+      <w:proofErr w:type="spellStart"/>
+      <w:r>
+        <w:t>test_image</w:t>
+      </w:r>
+      <w:proofErr w:type="spellEnd"/>
+      <w:r>
+        <w:t>)</w:t>
+      </w:r>
+      <w:r>
+        <w:br/>
+        <w:t xml:space="preserve">        </w:t>
+      </w:r>
+      <w:proofErr w:type="spellStart"/>
+      <w:r>
+        <w:t>test_image</w:t>
+      </w:r>
+      <w:proofErr w:type="spellEnd"/>
+      <w:r>
+        <w:t xml:space="preserve"> = </w:t>
+      </w:r>
+      <w:proofErr w:type="spellStart"/>
+      <w:r>
+        <w:t>np.expand_dims</w:t>
+      </w:r>
+      <w:proofErr w:type="spellEnd"/>
+      <w:r>
+        <w:t>(</w:t>
+      </w:r>
+      <w:proofErr w:type="spellStart"/>
+      <w:r>
+        <w:t>test_image</w:t>
+      </w:r>
+      <w:proofErr w:type="spellEnd"/>
+      <w:r>
+        <w:t>, axis=0)</w:t>
+      </w:r>
+      <w:r>
+        <w:br/>
+        <w:t xml:space="preserve">        </w:t>
+      </w:r>
+      <w:proofErr w:type="spellStart"/>
+      <w:r>
+        <w:t>test_image</w:t>
+      </w:r>
+      <w:proofErr w:type="spellEnd"/>
+      <w:r>
+        <w:t xml:space="preserve"> /= 255 #Normalizes input</w:t>
+      </w:r>
+      <w:r>
+        <w:br/>
+        <w:t xml:space="preserve">        answer = </w:t>
+      </w:r>
+      <w:proofErr w:type="spellStart"/>
+      <w:r>
+        <w:t>model.predict</w:t>
+      </w:r>
+      <w:proofErr w:type="spellEnd"/>
+      <w:r>
+        <w:t>(</w:t>
+      </w:r>
+      <w:proofErr w:type="spellStart"/>
+      <w:r>
+        <w:t>test_image</w:t>
+      </w:r>
+      <w:proofErr w:type="spellEnd"/>
+      <w:r>
+        <w:t>)</w:t>
       </w:r>
       <w:r>
         <w:br/>
       </w:r>
       <w:r>
         <w:lastRenderedPageBreak/>
-        <w:t xml:space="preserve">        answer = (answer &gt; 0.5).astype(np.int)</w:t>
+        <w:t xml:space="preserve">        answer = (answer &gt; 0.5).</w:t>
+      </w:r>
+      <w:proofErr w:type="spellStart"/>
+      <w:r>
+        <w:t>astype</w:t>
+      </w:r>
+      <w:proofErr w:type="spellEnd"/>
+      <w:r>
+        <w:t>(np.int)</w:t>
       </w:r>
       <w:r>
         <w:br/>
@@ -5468,19 +6631,67 @@
       </w:r>
       <w:r>
         <w:br/>
-        <w:t xml:space="preserve">    load_weights = './Five_convolutions_hundred_epochs.h5'</w:t>
-      </w:r>
-      <w:r>
-        <w:br/>
-        <w:t xml:space="preserve">    study_dir = './study1_positive'</w:t>
-      </w:r>
-      <w:r>
-        <w:br/>
-        <w:t xml:space="preserve">    #study_dir = './study1_negative'</w:t>
-      </w:r>
-      <w:r>
-        <w:br/>
-        <w:t xml:space="preserve">    if load_and_predict(load_weights, study_dir):</w:t>
+        <w:t xml:space="preserve">    </w:t>
+      </w:r>
+      <w:proofErr w:type="spellStart"/>
+      <w:r>
+        <w:t>load_weights</w:t>
+      </w:r>
+      <w:proofErr w:type="spellEnd"/>
+      <w:r>
+        <w:t xml:space="preserve"> = './Five_convolutions_hundred_epochs.h5'</w:t>
+      </w:r>
+      <w:r>
+        <w:br/>
+        <w:t xml:space="preserve">    </w:t>
+      </w:r>
+      <w:proofErr w:type="spellStart"/>
+      <w:r>
+        <w:t>study_dir</w:t>
+      </w:r>
+      <w:proofErr w:type="spellEnd"/>
+      <w:r>
+        <w:t xml:space="preserve"> = './study1_positive'</w:t>
+      </w:r>
+      <w:r>
+        <w:br/>
+        <w:t xml:space="preserve">    #</w:t>
+      </w:r>
+      <w:proofErr w:type="spellStart"/>
+      <w:r>
+        <w:t>study_dir</w:t>
+      </w:r>
+      <w:proofErr w:type="spellEnd"/>
+      <w:r>
+        <w:t xml:space="preserve"> = './study1_negative'</w:t>
+      </w:r>
+      <w:r>
+        <w:br/>
+        <w:t xml:space="preserve">    if </w:t>
+      </w:r>
+      <w:proofErr w:type="spellStart"/>
+      <w:r>
+        <w:t>load_and_predict</w:t>
+      </w:r>
+      <w:proofErr w:type="spellEnd"/>
+      <w:r>
+        <w:t>(</w:t>
+      </w:r>
+      <w:proofErr w:type="spellStart"/>
+      <w:r>
+        <w:t>load_weights</w:t>
+      </w:r>
+      <w:proofErr w:type="spellEnd"/>
+      <w:r>
+        <w:t xml:space="preserve">, </w:t>
+      </w:r>
+      <w:proofErr w:type="spellStart"/>
+      <w:r>
+        <w:t>study_dir</w:t>
+      </w:r>
+      <w:proofErr w:type="spellEnd"/>
+      <w:r>
+        <w:t>):</w:t>
       </w:r>
       <w:r>
         <w:br/>
@@ -5503,8 +6714,6 @@
       <w:r>
         <w:t>abnormality</w:t>
       </w:r>
-      <w:bookmarkStart w:id="1" w:name="_GoBack"/>
-      <w:bookmarkEnd w:id="1"/>
       <w:r>
         <w:t>")</w:t>
       </w:r>

</xml_diff>